<commit_message>
Aggiornato analisi-leone e modificata validation cap che non andava
</commit_message>
<xml_diff>
--- a/Analisi.docx
+++ b/Analisi.docx
@@ -12232,9 +12232,128 @@
       <w:r>
         <w:t>CancellazioneUtente</w:t>
       </w:r>
+      <w:proofErr w:type="spellEnd"/>
+    </w:p>
+    <w:p/>
+    <w:p>
+      <w:pPr>
+        <w:pStyle w:val="Titolo1"/>
+      </w:pPr>
+      <w:r>
+        <w:t>Diagramma dei casi d’uso</w:t>
+      </w:r>
       <w:bookmarkStart w:id="0" w:name="_GoBack"/>
       <w:bookmarkEnd w:id="0"/>
-      <w:proofErr w:type="spellEnd"/>
+    </w:p>
+    <w:p>
+      <w:r>
+        <w:rPr>
+          <w:noProof/>
+        </w:rPr>
+        <w:drawing>
+          <wp:inline distT="0" distB="0" distL="0" distR="0" wp14:anchorId="4AC22DE5" wp14:editId="4C1C2171">
+            <wp:extent cx="6116320" cy="8003540"/>
+            <wp:effectExtent l="0" t="0" r="5080" b="0"/>
+            <wp:docPr id="1" name="Immagine 1"/>
+            <wp:cNvGraphicFramePr>
+              <a:graphicFrameLocks xmlns:a="http://schemas.openxmlformats.org/drawingml/2006/main" noChangeAspect="1"/>
+            </wp:cNvGraphicFramePr>
+            <a:graphic xmlns:a="http://schemas.openxmlformats.org/drawingml/2006/main">
+              <a:graphicData uri="http://schemas.openxmlformats.org/drawingml/2006/picture">
+                <pic:pic xmlns:pic="http://schemas.openxmlformats.org/drawingml/2006/picture">
+                  <pic:nvPicPr>
+                    <pic:cNvPr id="0" name="raccolta-fondi.jpg"/>
+                    <pic:cNvPicPr/>
+                  </pic:nvPicPr>
+                  <pic:blipFill>
+                    <a:blip r:embed="rId6">
+                      <a:extLst>
+                        <a:ext uri="{28A0092B-C50C-407E-A947-70E740481C1C}">
+                          <a14:useLocalDpi xmlns:a14="http://schemas.microsoft.com/office/drawing/2010/main" val="0"/>
+                        </a:ext>
+                      </a:extLst>
+                    </a:blip>
+                    <a:stretch>
+                      <a:fillRect/>
+                    </a:stretch>
+                  </pic:blipFill>
+                  <pic:spPr>
+                    <a:xfrm>
+                      <a:off x="0" y="0"/>
+                      <a:ext cx="6116320" cy="8003540"/>
+                    </a:xfrm>
+                    <a:prstGeom prst="rect">
+                      <a:avLst/>
+                    </a:prstGeom>
+                  </pic:spPr>
+                </pic:pic>
+              </a:graphicData>
+            </a:graphic>
+          </wp:inline>
+        </w:drawing>
+      </w:r>
+    </w:p>
+    <w:p/>
+    <w:p/>
+    <w:p/>
+    <w:p/>
+    <w:p>
+      <w:pPr>
+        <w:pStyle w:val="Titolo1"/>
+      </w:pPr>
+      <w:r>
+        <w:t>Diagramma delle classi</w:t>
+      </w:r>
+    </w:p>
+    <w:p/>
+    <w:p/>
+    <w:p>
+      <w:r>
+        <w:rPr>
+          <w:noProof/>
+        </w:rPr>
+        <w:drawing>
+          <wp:inline distT="0" distB="0" distL="0" distR="0" wp14:anchorId="6B5C57A8" wp14:editId="6B14B054">
+            <wp:extent cx="6116320" cy="5572760"/>
+            <wp:effectExtent l="0" t="0" r="5080" b="0"/>
+            <wp:docPr id="2" name="Immagine 2"/>
+            <wp:cNvGraphicFramePr>
+              <a:graphicFrameLocks xmlns:a="http://schemas.openxmlformats.org/drawingml/2006/main" noChangeAspect="1"/>
+            </wp:cNvGraphicFramePr>
+            <a:graphic xmlns:a="http://schemas.openxmlformats.org/drawingml/2006/main">
+              <a:graphicData uri="http://schemas.openxmlformats.org/drawingml/2006/picture">
+                <pic:pic xmlns:pic="http://schemas.openxmlformats.org/drawingml/2006/picture">
+                  <pic:nvPicPr>
+                    <pic:cNvPr id="0" name="raccolta-fondi-class.jpg"/>
+                    <pic:cNvPicPr/>
+                  </pic:nvPicPr>
+                  <pic:blipFill>
+                    <a:blip r:embed="rId7">
+                      <a:extLst>
+                        <a:ext uri="{28A0092B-C50C-407E-A947-70E740481C1C}">
+                          <a14:useLocalDpi xmlns:a14="http://schemas.microsoft.com/office/drawing/2010/main" val="0"/>
+                        </a:ext>
+                      </a:extLst>
+                    </a:blip>
+                    <a:stretch>
+                      <a:fillRect/>
+                    </a:stretch>
+                  </pic:blipFill>
+                  <pic:spPr>
+                    <a:xfrm>
+                      <a:off x="0" y="0"/>
+                      <a:ext cx="6116320" cy="5572760"/>
+                    </a:xfrm>
+                    <a:prstGeom prst="rect">
+                      <a:avLst/>
+                    </a:prstGeom>
+                  </pic:spPr>
+                </pic:pic>
+              </a:graphicData>
+            </a:graphic>
+          </wp:inline>
+        </w:drawing>
+      </w:r>
     </w:p>
     <w:sectPr>
       <w:pgSz w:w="11900" w:h="16840"/>
@@ -12754,6 +12873,33 @@
       <w:contextualSpacing/>
     </w:pPr>
   </w:style>
+  <w:style w:type="paragraph" w:styleId="Testofumetto">
+    <w:name w:val="Balloon Text"/>
+    <w:basedOn w:val="Normale"/>
+    <w:link w:val="TestofumettoCarattere"/>
+    <w:uiPriority w:val="99"/>
+    <w:semiHidden/>
+    <w:unhideWhenUsed/>
+    <w:rsid w:val="00743686"/>
+    <w:rPr>
+      <w:rFonts w:ascii="Lucida Grande" w:hAnsi="Lucida Grande"/>
+      <w:sz w:val="18"/>
+      <w:szCs w:val="18"/>
+    </w:rPr>
+  </w:style>
+  <w:style w:type="character" w:customStyle="1" w:styleId="TestofumettoCarattere">
+    <w:name w:val="Testo fumetto Carattere"/>
+    <w:basedOn w:val="Caratterepredefinitoparagrafo"/>
+    <w:link w:val="Testofumetto"/>
+    <w:uiPriority w:val="99"/>
+    <w:semiHidden/>
+    <w:rsid w:val="00743686"/>
+    <w:rPr>
+      <w:rFonts w:ascii="Lucida Grande" w:hAnsi="Lucida Grande"/>
+      <w:sz w:val="18"/>
+      <w:szCs w:val="18"/>
+    </w:rPr>
+  </w:style>
 </w:styles>
 </file>
 
@@ -13027,6 +13173,33 @@
       <w:ind w:left="720"/>
       <w:contextualSpacing/>
     </w:pPr>
+  </w:style>
+  <w:style w:type="paragraph" w:styleId="Testofumetto">
+    <w:name w:val="Balloon Text"/>
+    <w:basedOn w:val="Normale"/>
+    <w:link w:val="TestofumettoCarattere"/>
+    <w:uiPriority w:val="99"/>
+    <w:semiHidden/>
+    <w:unhideWhenUsed/>
+    <w:rsid w:val="00743686"/>
+    <w:rPr>
+      <w:rFonts w:ascii="Lucida Grande" w:hAnsi="Lucida Grande"/>
+      <w:sz w:val="18"/>
+      <w:szCs w:val="18"/>
+    </w:rPr>
+  </w:style>
+  <w:style w:type="character" w:customStyle="1" w:styleId="TestofumettoCarattere">
+    <w:name w:val="Testo fumetto Carattere"/>
+    <w:basedOn w:val="Caratterepredefinitoparagrafo"/>
+    <w:link w:val="Testofumetto"/>
+    <w:uiPriority w:val="99"/>
+    <w:semiHidden/>
+    <w:rsid w:val="00743686"/>
+    <w:rPr>
+      <w:rFonts w:ascii="Lucida Grande" w:hAnsi="Lucida Grande"/>
+      <w:sz w:val="18"/>
+      <w:szCs w:val="18"/>
+    </w:rPr>
   </w:style>
 </w:styles>
 </file>

</xml_diff>

<commit_message>
Finito analisi e modificato piano lavoro
Inviato a leone, speriamo sia chiuso il capitolo
</commit_message>
<xml_diff>
--- a/Analisi.docx
+++ b/Analisi.docx
@@ -121,13 +121,8 @@
     </w:p>
     <w:p>
       <w:r>
-        <w:t xml:space="preserve">Activity </w:t>
+        <w:t>Activity diagram</w:t>
       </w:r>
-      <w:proofErr w:type="spellStart"/>
-      <w:r>
-        <w:t>diagram</w:t>
-      </w:r>
-      <w:proofErr w:type="spellEnd"/>
     </w:p>
     <w:p/>
     <w:p/>
@@ -164,15 +159,7 @@
         <w:jc w:val="right"/>
       </w:pPr>
       <w:r>
-        <w:t xml:space="preserve">Gruppo </w:t>
-      </w:r>
-      <w:proofErr w:type="gramStart"/>
-      <w:r>
-        <w:t>04</w:t>
-      </w:r>
-      <w:proofErr w:type="gramEnd"/>
-      <w:r>
-        <w:t>:</w:t>
+        <w:t>Gruppo 04:</w:t>
       </w:r>
     </w:p>
     <w:p>
@@ -191,13 +178,8 @@
       </w:pPr>
       <w:r>
         <w:tab/>
-        <w:t xml:space="preserve">Claudio Cavalieri </w:t>
+        <w:t>Claudio Cavalieri Foschini</w:t>
       </w:r>
-      <w:proofErr w:type="spellStart"/>
-      <w:r>
-        <w:t>Foschini</w:t>
-      </w:r>
-      <w:proofErr w:type="spellEnd"/>
     </w:p>
     <w:p>
       <w:pPr>
@@ -228,6 +210,372 @@
       </w:pPr>
       <w:r>
         <w:lastRenderedPageBreak/>
+        <w:t>Analisi delle s</w:t>
+      </w:r>
+      <w:bookmarkStart w:id="0" w:name="_GoBack"/>
+      <w:bookmarkEnd w:id="0"/>
+      <w:r>
+        <w:t>pecifiche</w:t>
+      </w:r>
+    </w:p>
+    <w:p/>
+    <w:p>
+      <w:r>
+        <w:t>Si intende sviluppare un sito web per la gestione di raccolte fondi “consapevoli”, ovvero raccolte fondi in cui l’utente è in grado di monitorare in quali attività vengono spese le proprie donazioni e in che quantità.</w:t>
+      </w:r>
+    </w:p>
+    <w:p>
+      <w:r>
+        <w:t>Il sito deve permettere la registrazione dell’utente tramite username o email e password. Per contribuire ad una campagna è inoltre necessario selezionare una campagna da una lista di campagne attive per poi proseguire con la selezione del budget da devolvere.</w:t>
+      </w:r>
+    </w:p>
+    <w:p>
+      <w:r>
+        <w:t>Ciascuna campagna prevede un nome, una descrizione, una durata e un goal (obiettivo in termini economici).</w:t>
+      </w:r>
+    </w:p>
+    <w:p>
+      <w:r>
+        <w:t>Dal proprio profilo ciascun utente deve essere i</w:t>
+      </w:r>
+      <w:r>
+        <w:t>n grado di visualizzare la lista</w:t>
+      </w:r>
+      <w:r>
+        <w:t xml:space="preserve"> delle campagne da lui create e inserire le spese per i fondi raccolti.</w:t>
+      </w:r>
+    </w:p>
+    <w:p>
+      <w:r>
+        <w:t>Occorrerà inoltre poter visualizzare lo storico delle donazioni effettuate, e per ciascuna di esse visualizzare la de</w:t>
+      </w:r>
+      <w:r>
+        <w:t>stinazione dei soldi versati</w:t>
+      </w:r>
+      <w:r>
+        <w:t>.</w:t>
+      </w:r>
+    </w:p>
+    <w:p/>
+    <w:p>
+      <w:r>
+        <w:t>Dopo una prima analisi è possibile individuare due categorie di utenti: privati e associazioni, i quali si è pensato di accorparli in un'unica classe chiamata “User” avente i seguenti attributi: nome, cognome, via, numero civico, comune, provincia, CAP, data di nascita, partita iva o codice fiscale, email, password.</w:t>
+      </w:r>
+    </w:p>
+    <w:p>
+      <w:r>
+        <w:t xml:space="preserve">Tutti i campi devono essere compilati al momento del “sign up”, fornendo già quindi l’indirizzo di fatturazione. E’ richiesto inoltre che l’utente al momento del </w:t>
+      </w:r>
+      <w:r>
+        <w:t>“</w:t>
+      </w:r>
+      <w:r>
+        <w:t>sign up</w:t>
+      </w:r>
+      <w:r>
+        <w:t>”</w:t>
+      </w:r>
+      <w:r>
+        <w:t xml:space="preserve"> sia maggiorenne.</w:t>
+      </w:r>
+    </w:p>
+    <w:p>
+      <w:r>
+        <w:t>La home page si è pensata st</w:t>
+      </w:r>
+      <w:r>
+        <w:t xml:space="preserve">rutturata </w:t>
+      </w:r>
+      <w:r>
+        <w:t xml:space="preserve">come </w:t>
+      </w:r>
+      <w:r>
+        <w:t>segue</w:t>
+      </w:r>
+      <w:r>
+        <w:t>:</w:t>
+      </w:r>
+    </w:p>
+    <w:p>
+      <w:r>
+        <w:t>Home (logged in)</w:t>
+      </w:r>
+    </w:p>
+    <w:p>
+      <w:pPr>
+        <w:pStyle w:val="Paragrafoelenco"/>
+        <w:numPr>
+          <w:ilvl w:val="0"/>
+          <w:numId w:val="4"/>
+        </w:numPr>
+      </w:pPr>
+      <w:r>
+        <w:t>Messaggio di benvenuto</w:t>
+      </w:r>
+    </w:p>
+    <w:p>
+      <w:pPr>
+        <w:pStyle w:val="Paragrafoelenco"/>
+        <w:numPr>
+          <w:ilvl w:val="0"/>
+          <w:numId w:val="4"/>
+        </w:numPr>
+      </w:pPr>
+      <w:r>
+        <w:t>Tasto per il sign out</w:t>
+      </w:r>
+    </w:p>
+    <w:p>
+      <w:pPr>
+        <w:pStyle w:val="Paragrafoelenco"/>
+        <w:numPr>
+          <w:ilvl w:val="0"/>
+          <w:numId w:val="4"/>
+        </w:numPr>
+      </w:pPr>
+      <w:r>
+        <w:t>Un menù in cui è possibile accedere al proprio profilo</w:t>
+      </w:r>
+      <w:r>
+        <w:t xml:space="preserve"> (i propri dati)</w:t>
+      </w:r>
+      <w:r>
+        <w:t>, a</w:t>
+      </w:r>
+      <w:r>
+        <w:t>lle campagne attive, alla pagina</w:t>
+      </w:r>
+      <w:r>
+        <w:t xml:space="preserve"> dei versamenti </w:t>
+      </w:r>
+      <w:r>
+        <w:t xml:space="preserve">effettuati </w:t>
+      </w:r>
+      <w:r>
+        <w:t>e alle proprie campagne</w:t>
+      </w:r>
+      <w:r>
+        <w:t xml:space="preserve"> più vari</w:t>
+      </w:r>
+      <w:r>
+        <w:t>e</w:t>
+      </w:r>
+      <w:r>
+        <w:t xml:space="preserve"> ed eventuali (about us, contattaci, ecc…)</w:t>
+      </w:r>
+    </w:p>
+    <w:p>
+      <w:pPr>
+        <w:pStyle w:val="Paragrafoelenco"/>
+        <w:numPr>
+          <w:ilvl w:val="0"/>
+          <w:numId w:val="4"/>
+        </w:numPr>
+      </w:pPr>
+      <w:r>
+        <w:t>Una rapida visualizzazione delle 5 campagne attive che stanno per scadere (durata) e che sono prossime al completamento (goal)</w:t>
+      </w:r>
+    </w:p>
+    <w:p>
+      <w:r>
+        <w:t>Home (ospite)</w:t>
+      </w:r>
+    </w:p>
+    <w:p>
+      <w:pPr>
+        <w:pStyle w:val="Paragrafoelenco"/>
+        <w:numPr>
+          <w:ilvl w:val="0"/>
+          <w:numId w:val="5"/>
+        </w:numPr>
+      </w:pPr>
+      <w:r>
+        <w:t>Un form per il login con email e password</w:t>
+      </w:r>
+    </w:p>
+    <w:p>
+      <w:pPr>
+        <w:pStyle w:val="Paragrafoelenco"/>
+        <w:numPr>
+          <w:ilvl w:val="0"/>
+          <w:numId w:val="5"/>
+        </w:numPr>
+      </w:pPr>
+      <w:r>
+        <w:t>Un tasto per il sign up</w:t>
+      </w:r>
+    </w:p>
+    <w:p>
+      <w:pPr>
+        <w:pStyle w:val="Paragrafoelenco"/>
+        <w:numPr>
+          <w:ilvl w:val="0"/>
+          <w:numId w:val="5"/>
+        </w:numPr>
+      </w:pPr>
+      <w:r>
+        <w:t>Si mantiene comunque la visualizzazione delle 5 campagne attive che stanno per scadere (durata) e che sono prossime al completamento (goal)</w:t>
+      </w:r>
+    </w:p>
+    <w:p>
+      <w:pPr>
+        <w:pStyle w:val="Paragrafoelenco"/>
+        <w:numPr>
+          <w:ilvl w:val="0"/>
+          <w:numId w:val="5"/>
+        </w:numPr>
+      </w:pPr>
+      <w:r>
+        <w:t>Un menù che presenta solo un link alle campagne attive più varie ed eventuali (about us, contattaci, ecc…)</w:t>
+      </w:r>
+    </w:p>
+    <w:p>
+      <w:r>
+        <w:t>Una volta che l’utente naviga sulla pagina delle campagne</w:t>
+      </w:r>
+      <w:r>
+        <w:t xml:space="preserve">, </w:t>
+      </w:r>
+      <w:r>
+        <w:t>visualizza tutte le campagne attive e cliccando su quella a cui è interessato entra nella pagina specifica della campagna in cui (se è loggato) può scegliere se effettuare un versamento o meno.</w:t>
+      </w:r>
+      <w:r>
+        <w:t xml:space="preserve"> </w:t>
+      </w:r>
+      <w:r>
+        <w:t>Nel caso</w:t>
+      </w:r>
+      <w:r>
+        <w:t xml:space="preserve"> l’utente decida di fare una donazione, </w:t>
+      </w:r>
+      <w:r>
+        <w:t>viene indirizzato ad una pagina contenente il form per l’inserimento del budget, un breve riepilogo dei propri dati (per la fatturazione) e il tasto di checkout. Poiché non è richiesta l’implementazione dei pagamenti nel progetto, una volta lanciato il versamento,</w:t>
+      </w:r>
+      <w:r>
+        <w:t xml:space="preserve"> </w:t>
+      </w:r>
+      <w:r>
+        <w:t>risulta portato a termine con successo.</w:t>
+      </w:r>
+    </w:p>
+    <w:p>
+      <w:r>
+        <w:t>Inoltre se l’utente è loggato, una volta acceduto alla</w:t>
+      </w:r>
+      <w:r>
+        <w:t xml:space="preserve"> pagina delle campagne,</w:t>
+      </w:r>
+      <w:r>
+        <w:t xml:space="preserve"> può creare una </w:t>
+      </w:r>
+      <w:r>
+        <w:t xml:space="preserve">nuova </w:t>
+      </w:r>
+      <w:r>
+        <w:t>campagna cliccando sull’apposito tasto “Crea campagna” il quale lo reindirezzerà alla pagina con il form per la creazione.</w:t>
+      </w:r>
+    </w:p>
+    <w:p>
+      <w:r>
+        <w:t xml:space="preserve">Ad un utente registrato è </w:t>
+      </w:r>
+      <w:r>
+        <w:t xml:space="preserve">consentito </w:t>
+      </w:r>
+      <w:r>
+        <w:t>anche modificare i propri dati, troverà un buttone all’interno del proprio profilo</w:t>
+      </w:r>
+      <w:r>
+        <w:t xml:space="preserve"> che lo collegherà ad una pagina in cui gli sarà possibile cambiare i propri dati.</w:t>
+      </w:r>
+    </w:p>
+    <w:p>
+      <w:r>
+        <w:t>Ogni campagna viene presentata, oltre che con i propri attributi, anche con un conto alla rovescia indicante quanto manca alla chiusura e una progress bar che ne visualizza l’andamento rispetto al goal prefissato.</w:t>
+      </w:r>
+    </w:p>
+    <w:p>
+      <w:r>
+        <w:t xml:space="preserve">Un utente è in grado di visualizzare in che modo è </w:t>
+      </w:r>
+      <w:r>
+        <w:t>stato speso un suo versamento in</w:t>
+      </w:r>
+      <w:r>
+        <w:t xml:space="preserve"> una campagna tramite la pagina Versamenti (contenente lo storico dei versamenti), dove selezionando uno specifico versamento </w:t>
+      </w:r>
+      <w:r>
+        <w:t>viene mostrata una tendina (accordion) con l’elenco degli scopi e l’importo utilizzato per tale scopo.</w:t>
+      </w:r>
+    </w:p>
+    <w:p>
+      <w:r>
+        <w:t>L’inserimento degli scopi da parte dell’utente che ha creato una campagna è poss</w:t>
+      </w:r>
+      <w:r>
+        <w:t>ibile anche quando la campagna è attiva, sarà sufficiente visitare la pagina Le mie campagne e successivamente selezionare la campagna interessata</w:t>
+      </w:r>
+      <w:r>
+        <w:t xml:space="preserve">: oltre a comparire </w:t>
+      </w:r>
+      <w:r>
+        <w:t>un form per l’inserimento degli scopi</w:t>
+      </w:r>
+      <w:r>
+        <w:t xml:space="preserve"> è presente anche un bottone per la modifica della campagna</w:t>
+      </w:r>
+      <w:r>
+        <w:t>.</w:t>
+      </w:r>
+    </w:p>
+    <w:p>
+      <w:r>
+        <w:t>Quando un utente inse</w:t>
+      </w:r>
+      <w:r>
+        <w:t xml:space="preserve">risce un certo quantitativo in denaro </w:t>
+      </w:r>
+      <w:r>
+        <w:t xml:space="preserve">per un determinato scopo, in automatico i crediti vengono scalati </w:t>
+      </w:r>
+      <w:r>
+        <w:t>d</w:t>
+      </w:r>
+      <w:r>
+        <w:t>al primo versamento</w:t>
+      </w:r>
+      <w:r>
+        <w:t xml:space="preserve"> effettuato in poi.</w:t>
+      </w:r>
+    </w:p>
+    <w:p>
+      <w:r>
+        <w:t>La chiusura di una campagna avviene in automatico al raggiungimento del budget o allo scadere della durata</w:t>
+      </w:r>
+      <w:r>
+        <w:t xml:space="preserve"> </w:t>
+      </w:r>
+      <w:r>
+        <w:t>o in modo manuale tramite il form di modifica della campagna.</w:t>
+      </w:r>
+      <w:r>
+        <w:t xml:space="preserve"> </w:t>
+      </w:r>
+      <w:r>
+        <w:t xml:space="preserve"> </w:t>
+      </w:r>
+    </w:p>
+    <w:p>
+      <w:r>
+        <w:t>Non è prevista la cancellazione di una campagna, ma solamente la chiusura, in quanto con la cancellazione si andrebbe a perdere il nome della campagna che invece deve rimanere salvato per consentire agli utenti di visualizzare nel proprio storico delle donazioni anche le donazioni verso quella campagna.</w:t>
+      </w:r>
+    </w:p>
+    <w:p/>
+    <w:p>
+      <w:pPr>
+        <w:pStyle w:val="Titolo1"/>
+      </w:pPr>
+      <w:r>
         <w:t>Definizione dei casi d’uso</w:t>
       </w:r>
     </w:p>
@@ -288,17 +636,7 @@
                 <w:bCs/>
                 <w:color w:val="000000"/>
               </w:rPr>
-              <w:t xml:space="preserve">Caso d'uso: </w:t>
-            </w:r>
-            <w:proofErr w:type="spellStart"/>
-            <w:r>
-              <w:rPr>
-                <w:rFonts w:ascii="Calibri" w:eastAsia="Times New Roman" w:hAnsi="Calibri" w:cs="Times New Roman"/>
-                <w:b/>
-                <w:bCs/>
-                <w:color w:val="000000"/>
-              </w:rPr>
-              <w:t>Registrazione</w:t>
+              <w:t>Caso d'uso: Registrazione</w:t>
             </w:r>
             <w:r>
               <w:rPr>
@@ -309,7 +647,6 @@
               </w:rPr>
               <w:t>Utente</w:t>
             </w:r>
-            <w:proofErr w:type="spellEnd"/>
           </w:p>
         </w:tc>
       </w:tr>
@@ -767,23 +1104,7 @@
                 <w:rFonts w:ascii="Calibri" w:eastAsia="Times New Roman" w:hAnsi="Calibri" w:cs="Times New Roman"/>
                 <w:color w:val="000000"/>
               </w:rPr>
-              <w:t xml:space="preserve">L’utente visualizza </w:t>
-            </w:r>
-            <w:proofErr w:type="gramStart"/>
-            <w:r>
-              <w:rPr>
-                <w:rFonts w:ascii="Calibri" w:eastAsia="Times New Roman" w:hAnsi="Calibri" w:cs="Times New Roman"/>
-                <w:color w:val="000000"/>
-              </w:rPr>
-              <w:t xml:space="preserve">la </w:t>
-            </w:r>
-            <w:proofErr w:type="gramEnd"/>
-            <w:r>
-              <w:rPr>
-                <w:rFonts w:ascii="Calibri" w:eastAsia="Times New Roman" w:hAnsi="Calibri" w:cs="Times New Roman"/>
-                <w:color w:val="000000"/>
-              </w:rPr>
-              <w:t>home</w:t>
+              <w:t>L’utente visualizza la home</w:t>
             </w:r>
           </w:p>
         </w:tc>
@@ -988,23 +1309,7 @@
                 <w:rFonts w:ascii="Calibri" w:eastAsia="Times New Roman" w:hAnsi="Calibri" w:cs="Times New Roman"/>
                 <w:color w:val="000000"/>
               </w:rPr>
-              <w:t>L'utente clicca su "</w:t>
-            </w:r>
-            <w:proofErr w:type="spellStart"/>
-            <w:r>
-              <w:rPr>
-                <w:rFonts w:ascii="Calibri" w:eastAsia="Times New Roman" w:hAnsi="Calibri" w:cs="Times New Roman"/>
-                <w:color w:val="000000"/>
-              </w:rPr>
-              <w:t>Sign</w:t>
-            </w:r>
-            <w:proofErr w:type="spellEnd"/>
-            <w:r>
-              <w:rPr>
-                <w:rFonts w:ascii="Calibri" w:eastAsia="Times New Roman" w:hAnsi="Calibri" w:cs="Times New Roman"/>
-                <w:color w:val="000000"/>
-              </w:rPr>
-              <w:t xml:space="preserve"> Up"</w:t>
+              <w:t>L'utente clicca su "Sign Up"</w:t>
             </w:r>
           </w:p>
         </w:tc>
@@ -1109,17 +1414,8 @@
                 <w:rFonts w:ascii="Calibri" w:eastAsia="Times New Roman" w:hAnsi="Calibri" w:cs="Times New Roman"/>
                 <w:color w:val="000000"/>
               </w:rPr>
-              <w:t xml:space="preserve">L'utente compila il </w:t>
-            </w:r>
-            <w:proofErr w:type="spellStart"/>
-            <w:r>
-              <w:rPr>
-                <w:rFonts w:ascii="Calibri" w:eastAsia="Times New Roman" w:hAnsi="Calibri" w:cs="Times New Roman"/>
-                <w:color w:val="000000"/>
-              </w:rPr>
-              <w:t>form</w:t>
-            </w:r>
-            <w:proofErr w:type="spellEnd"/>
+              <w:t>L'utente compila il form</w:t>
+            </w:r>
           </w:p>
         </w:tc>
       </w:tr>
@@ -1219,23 +1515,7 @@
                 <w:rFonts w:ascii="Calibri" w:eastAsia="Times New Roman" w:hAnsi="Calibri" w:cs="Times New Roman"/>
                 <w:color w:val="000000"/>
               </w:rPr>
-              <w:t>L'utente clicca su "</w:t>
-            </w:r>
-            <w:proofErr w:type="spellStart"/>
-            <w:r>
-              <w:rPr>
-                <w:rFonts w:ascii="Calibri" w:eastAsia="Times New Roman" w:hAnsi="Calibri" w:cs="Times New Roman"/>
-                <w:color w:val="000000"/>
-              </w:rPr>
-              <w:t>Sign</w:t>
-            </w:r>
-            <w:proofErr w:type="spellEnd"/>
-            <w:r>
-              <w:rPr>
-                <w:rFonts w:ascii="Calibri" w:eastAsia="Times New Roman" w:hAnsi="Calibri" w:cs="Times New Roman"/>
-                <w:color w:val="000000"/>
-              </w:rPr>
-              <w:t xml:space="preserve"> Up"</w:t>
+              <w:t>L'utente clicca su "Sign Up"</w:t>
             </w:r>
           </w:p>
         </w:tc>
@@ -1268,25 +1548,14 @@
                 <w:color w:val="000000"/>
               </w:rPr>
             </w:pPr>
-            <w:proofErr w:type="spellStart"/>
-            <w:r>
-              <w:rPr>
-                <w:rFonts w:ascii="Calibri" w:eastAsia="Times New Roman" w:hAnsi="Calibri" w:cs="Times New Roman"/>
-                <w:b/>
-                <w:bCs/>
-                <w:color w:val="000000"/>
-              </w:rPr>
-              <w:t>Postcondizioni</w:t>
-            </w:r>
-            <w:proofErr w:type="spellEnd"/>
-            <w:r>
-              <w:rPr>
-                <w:rFonts w:ascii="Calibri" w:eastAsia="Times New Roman" w:hAnsi="Calibri" w:cs="Times New Roman"/>
-                <w:b/>
-                <w:bCs/>
-                <w:color w:val="000000"/>
-              </w:rPr>
-              <w:t>:</w:t>
+            <w:r>
+              <w:rPr>
+                <w:rFonts w:ascii="Calibri" w:eastAsia="Times New Roman" w:hAnsi="Calibri" w:cs="Times New Roman"/>
+                <w:b/>
+                <w:bCs/>
+                <w:color w:val="000000"/>
+              </w:rPr>
+              <w:t>Postcondizioni:</w:t>
             </w:r>
           </w:p>
         </w:tc>
@@ -1420,25 +1689,14 @@
                 <w:color w:val="000000"/>
               </w:rPr>
             </w:pPr>
-            <w:proofErr w:type="spellStart"/>
-            <w:r>
-              <w:rPr>
-                <w:rFonts w:ascii="Calibri" w:eastAsia="Times New Roman" w:hAnsi="Calibri" w:cs="Times New Roman"/>
-                <w:b/>
-                <w:bCs/>
-                <w:color w:val="000000"/>
-              </w:rPr>
-              <w:t>Issues</w:t>
-            </w:r>
-            <w:proofErr w:type="spellEnd"/>
-            <w:r>
-              <w:rPr>
-                <w:rFonts w:ascii="Calibri" w:eastAsia="Times New Roman" w:hAnsi="Calibri" w:cs="Times New Roman"/>
-                <w:b/>
-                <w:bCs/>
-                <w:color w:val="000000"/>
-              </w:rPr>
-              <w:t>:</w:t>
+            <w:r>
+              <w:rPr>
+                <w:rFonts w:ascii="Calibri" w:eastAsia="Times New Roman" w:hAnsi="Calibri" w:cs="Times New Roman"/>
+                <w:b/>
+                <w:bCs/>
+                <w:color w:val="000000"/>
+              </w:rPr>
+              <w:t>Issues:</w:t>
             </w:r>
           </w:p>
         </w:tc>
@@ -1659,7 +1917,6 @@
         </w:tc>
       </w:tr>
     </w:tbl>
-    <w:p/>
     <w:p/>
     <w:p/>
     <w:tbl>
@@ -1716,19 +1973,8 @@
                 <w:bCs/>
                 <w:color w:val="000000"/>
               </w:rPr>
-              <w:t xml:space="preserve">Caso d'uso: </w:t>
-            </w:r>
-            <w:proofErr w:type="spellStart"/>
-            <w:r>
-              <w:rPr>
-                <w:rFonts w:ascii="Calibri" w:eastAsia="Times New Roman" w:hAnsi="Calibri" w:cs="Times New Roman"/>
-                <w:b/>
-                <w:bCs/>
-                <w:color w:val="000000"/>
-              </w:rPr>
-              <w:t>LogIn</w:t>
-            </w:r>
-            <w:proofErr w:type="spellEnd"/>
+              <w:t>Caso d'uso: LogIn</w:t>
+            </w:r>
           </w:p>
         </w:tc>
       </w:tr>
@@ -2445,23 +2691,7 @@
                 <w:rFonts w:ascii="Calibri" w:eastAsia="Times New Roman" w:hAnsi="Calibri" w:cs="Times New Roman"/>
                 <w:color w:val="000000"/>
               </w:rPr>
-              <w:t>L'utente clicca su "</w:t>
-            </w:r>
-            <w:proofErr w:type="spellStart"/>
-            <w:r>
-              <w:rPr>
-                <w:rFonts w:ascii="Calibri" w:eastAsia="Times New Roman" w:hAnsi="Calibri" w:cs="Times New Roman"/>
-                <w:color w:val="000000"/>
-              </w:rPr>
-              <w:t>Sign</w:t>
-            </w:r>
-            <w:proofErr w:type="spellEnd"/>
-            <w:r>
-              <w:rPr>
-                <w:rFonts w:ascii="Calibri" w:eastAsia="Times New Roman" w:hAnsi="Calibri" w:cs="Times New Roman"/>
-                <w:color w:val="000000"/>
-              </w:rPr>
-              <w:t xml:space="preserve"> In"</w:t>
+              <w:t>L'utente clicca su "Sign In"</w:t>
             </w:r>
           </w:p>
         </w:tc>
@@ -2566,17 +2796,8 @@
                 <w:rFonts w:ascii="Calibri" w:eastAsia="Times New Roman" w:hAnsi="Calibri" w:cs="Times New Roman"/>
                 <w:color w:val="000000"/>
               </w:rPr>
-              <w:t xml:space="preserve">L'utente compila il </w:t>
-            </w:r>
-            <w:proofErr w:type="spellStart"/>
-            <w:r>
-              <w:rPr>
-                <w:rFonts w:ascii="Calibri" w:eastAsia="Times New Roman" w:hAnsi="Calibri" w:cs="Times New Roman"/>
-                <w:color w:val="000000"/>
-              </w:rPr>
-              <w:t>form</w:t>
-            </w:r>
-            <w:proofErr w:type="spellEnd"/>
+              <w:t>L'utente compila il form</w:t>
+            </w:r>
           </w:p>
         </w:tc>
       </w:tr>
@@ -2676,23 +2897,7 @@
                 <w:rFonts w:ascii="Calibri" w:eastAsia="Times New Roman" w:hAnsi="Calibri" w:cs="Times New Roman"/>
                 <w:color w:val="000000"/>
               </w:rPr>
-              <w:t>L'utente clicca su "</w:t>
-            </w:r>
-            <w:proofErr w:type="spellStart"/>
-            <w:r>
-              <w:rPr>
-                <w:rFonts w:ascii="Calibri" w:eastAsia="Times New Roman" w:hAnsi="Calibri" w:cs="Times New Roman"/>
-                <w:color w:val="000000"/>
-              </w:rPr>
-              <w:t>Sign</w:t>
-            </w:r>
-            <w:proofErr w:type="spellEnd"/>
-            <w:r>
-              <w:rPr>
-                <w:rFonts w:ascii="Calibri" w:eastAsia="Times New Roman" w:hAnsi="Calibri" w:cs="Times New Roman"/>
-                <w:color w:val="000000"/>
-              </w:rPr>
-              <w:t xml:space="preserve"> In"</w:t>
+              <w:t>L'utente clicca su "Sign In"</w:t>
             </w:r>
           </w:p>
         </w:tc>
@@ -2725,25 +2930,14 @@
                 <w:color w:val="000000"/>
               </w:rPr>
             </w:pPr>
-            <w:proofErr w:type="spellStart"/>
-            <w:r>
-              <w:rPr>
-                <w:rFonts w:ascii="Calibri" w:eastAsia="Times New Roman" w:hAnsi="Calibri" w:cs="Times New Roman"/>
-                <w:b/>
-                <w:bCs/>
-                <w:color w:val="000000"/>
-              </w:rPr>
-              <w:t>Postcondizioni</w:t>
-            </w:r>
-            <w:proofErr w:type="spellEnd"/>
-            <w:r>
-              <w:rPr>
-                <w:rFonts w:ascii="Calibri" w:eastAsia="Times New Roman" w:hAnsi="Calibri" w:cs="Times New Roman"/>
-                <w:b/>
-                <w:bCs/>
-                <w:color w:val="000000"/>
-              </w:rPr>
-              <w:t>:</w:t>
+            <w:r>
+              <w:rPr>
+                <w:rFonts w:ascii="Calibri" w:eastAsia="Times New Roman" w:hAnsi="Calibri" w:cs="Times New Roman"/>
+                <w:b/>
+                <w:bCs/>
+                <w:color w:val="000000"/>
+              </w:rPr>
+              <w:t>Postcondizioni:</w:t>
             </w:r>
           </w:p>
         </w:tc>
@@ -2877,25 +3071,14 @@
                 <w:color w:val="000000"/>
               </w:rPr>
             </w:pPr>
-            <w:proofErr w:type="spellStart"/>
-            <w:r>
-              <w:rPr>
-                <w:rFonts w:ascii="Calibri" w:eastAsia="Times New Roman" w:hAnsi="Calibri" w:cs="Times New Roman"/>
-                <w:b/>
-                <w:bCs/>
-                <w:color w:val="000000"/>
-              </w:rPr>
-              <w:t>Issues</w:t>
-            </w:r>
-            <w:proofErr w:type="spellEnd"/>
-            <w:r>
-              <w:rPr>
-                <w:rFonts w:ascii="Calibri" w:eastAsia="Times New Roman" w:hAnsi="Calibri" w:cs="Times New Roman"/>
-                <w:b/>
-                <w:bCs/>
-                <w:color w:val="000000"/>
-              </w:rPr>
-              <w:t>:</w:t>
+            <w:r>
+              <w:rPr>
+                <w:rFonts w:ascii="Calibri" w:eastAsia="Times New Roman" w:hAnsi="Calibri" w:cs="Times New Roman"/>
+                <w:b/>
+                <w:bCs/>
+                <w:color w:val="000000"/>
+              </w:rPr>
+              <w:t>Issues:</w:t>
             </w:r>
           </w:p>
         </w:tc>
@@ -3175,19 +3358,8 @@
                 <w:bCs/>
                 <w:color w:val="000000"/>
               </w:rPr>
-              <w:t xml:space="preserve">Caso d'uso: </w:t>
-            </w:r>
-            <w:proofErr w:type="spellStart"/>
-            <w:r>
-              <w:rPr>
-                <w:rFonts w:ascii="Calibri" w:eastAsia="Times New Roman" w:hAnsi="Calibri" w:cs="Times New Roman"/>
-                <w:b/>
-                <w:bCs/>
-                <w:color w:val="000000"/>
-              </w:rPr>
-              <w:t>InserimentoCampagna</w:t>
-            </w:r>
-            <w:proofErr w:type="spellEnd"/>
+              <w:t>Caso d'uso: InserimentoCampagna</w:t>
+            </w:r>
           </w:p>
         </w:tc>
       </w:tr>
@@ -3641,17 +3813,8 @@
                 <w:rFonts w:ascii="Calibri" w:eastAsia="Times New Roman" w:hAnsi="Calibri" w:cs="Times New Roman"/>
                 <w:color w:val="000000"/>
               </w:rPr>
-              <w:t xml:space="preserve">L'utente è sulla lista delle campagne </w:t>
-            </w:r>
-            <w:proofErr w:type="gramStart"/>
-            <w:r>
-              <w:rPr>
-                <w:rFonts w:ascii="Calibri" w:eastAsia="Times New Roman" w:hAnsi="Calibri" w:cs="Times New Roman"/>
-                <w:color w:val="000000"/>
-              </w:rPr>
-              <w:t>attive</w:t>
-            </w:r>
-            <w:proofErr w:type="gramEnd"/>
+              <w:t>L'utente è sulla lista delle campagne attive</w:t>
+            </w:r>
           </w:p>
         </w:tc>
         <w:tc>
@@ -3930,17 +4093,8 @@
                 <w:rFonts w:ascii="Calibri" w:eastAsia="Times New Roman" w:hAnsi="Calibri" w:cs="Times New Roman"/>
                 <w:color w:val="000000"/>
               </w:rPr>
-              <w:t xml:space="preserve">L'utente compila il </w:t>
-            </w:r>
-            <w:proofErr w:type="spellStart"/>
-            <w:r>
-              <w:rPr>
-                <w:rFonts w:ascii="Calibri" w:eastAsia="Times New Roman" w:hAnsi="Calibri" w:cs="Times New Roman"/>
-                <w:color w:val="000000"/>
-              </w:rPr>
-              <w:t>form</w:t>
-            </w:r>
-            <w:proofErr w:type="spellEnd"/>
+              <w:t>L'utente compila il form</w:t>
+            </w:r>
           </w:p>
         </w:tc>
       </w:tr>
@@ -4073,25 +4227,14 @@
                 <w:color w:val="000000"/>
               </w:rPr>
             </w:pPr>
-            <w:proofErr w:type="spellStart"/>
-            <w:r>
-              <w:rPr>
-                <w:rFonts w:ascii="Calibri" w:eastAsia="Times New Roman" w:hAnsi="Calibri" w:cs="Times New Roman"/>
-                <w:b/>
-                <w:bCs/>
-                <w:color w:val="000000"/>
-              </w:rPr>
-              <w:t>Postcondizioni</w:t>
-            </w:r>
-            <w:proofErr w:type="spellEnd"/>
-            <w:r>
-              <w:rPr>
-                <w:rFonts w:ascii="Calibri" w:eastAsia="Times New Roman" w:hAnsi="Calibri" w:cs="Times New Roman"/>
-                <w:b/>
-                <w:bCs/>
-                <w:color w:val="000000"/>
-              </w:rPr>
-              <w:t>:</w:t>
+            <w:r>
+              <w:rPr>
+                <w:rFonts w:ascii="Calibri" w:eastAsia="Times New Roman" w:hAnsi="Calibri" w:cs="Times New Roman"/>
+                <w:b/>
+                <w:bCs/>
+                <w:color w:val="000000"/>
+              </w:rPr>
+              <w:t>Postcondizioni:</w:t>
             </w:r>
           </w:p>
         </w:tc>
@@ -4225,25 +4368,14 @@
                 <w:color w:val="000000"/>
               </w:rPr>
             </w:pPr>
-            <w:proofErr w:type="spellStart"/>
-            <w:r>
-              <w:rPr>
-                <w:rFonts w:ascii="Calibri" w:eastAsia="Times New Roman" w:hAnsi="Calibri" w:cs="Times New Roman"/>
-                <w:b/>
-                <w:bCs/>
-                <w:color w:val="000000"/>
-              </w:rPr>
-              <w:t>Issues</w:t>
-            </w:r>
-            <w:proofErr w:type="spellEnd"/>
-            <w:r>
-              <w:rPr>
-                <w:rFonts w:ascii="Calibri" w:eastAsia="Times New Roman" w:hAnsi="Calibri" w:cs="Times New Roman"/>
-                <w:b/>
-                <w:bCs/>
-                <w:color w:val="000000"/>
-              </w:rPr>
-              <w:t>:</w:t>
+            <w:r>
+              <w:rPr>
+                <w:rFonts w:ascii="Calibri" w:eastAsia="Times New Roman" w:hAnsi="Calibri" w:cs="Times New Roman"/>
+                <w:b/>
+                <w:bCs/>
+                <w:color w:val="000000"/>
+              </w:rPr>
+              <w:t>Issues:</w:t>
             </w:r>
           </w:p>
         </w:tc>
@@ -4521,19 +4653,8 @@
                 <w:bCs/>
                 <w:color w:val="000000"/>
               </w:rPr>
-              <w:t xml:space="preserve">Caso d'uso: </w:t>
-            </w:r>
-            <w:proofErr w:type="spellStart"/>
-            <w:r>
-              <w:rPr>
-                <w:rFonts w:ascii="Calibri" w:eastAsia="Times New Roman" w:hAnsi="Calibri" w:cs="Times New Roman"/>
-                <w:b/>
-                <w:bCs/>
-                <w:color w:val="000000"/>
-              </w:rPr>
-              <w:t>ModificaCampagna</w:t>
-            </w:r>
-            <w:proofErr w:type="spellEnd"/>
+              <w:t>Caso d'uso: ModificaCampagna</w:t>
+            </w:r>
           </w:p>
         </w:tc>
       </w:tr>
@@ -4987,17 +5108,8 @@
                 <w:rFonts w:ascii="Calibri" w:eastAsia="Times New Roman" w:hAnsi="Calibri" w:cs="Times New Roman"/>
                 <w:color w:val="000000"/>
               </w:rPr>
-              <w:t xml:space="preserve">L'utente visualizza la pagina delle sue </w:t>
-            </w:r>
-            <w:proofErr w:type="gramStart"/>
-            <w:r>
-              <w:rPr>
-                <w:rFonts w:ascii="Calibri" w:eastAsia="Times New Roman" w:hAnsi="Calibri" w:cs="Times New Roman"/>
-                <w:color w:val="000000"/>
-              </w:rPr>
-              <w:t>campagne</w:t>
-            </w:r>
-            <w:proofErr w:type="gramEnd"/>
+              <w:t>L'utente visualizza la pagina delle sue campagne</w:t>
+            </w:r>
           </w:p>
         </w:tc>
       </w:tr>
@@ -5141,17 +5253,8 @@
                 <w:rFonts w:ascii="Calibri" w:eastAsia="Times New Roman" w:hAnsi="Calibri" w:cs="Times New Roman"/>
                 <w:color w:val="000000"/>
               </w:rPr>
-              <w:t xml:space="preserve">L'utente clicca sulla campagna che intende </w:t>
-            </w:r>
-            <w:proofErr w:type="gramStart"/>
-            <w:r>
-              <w:rPr>
-                <w:rFonts w:ascii="Calibri" w:eastAsia="Times New Roman" w:hAnsi="Calibri" w:cs="Times New Roman"/>
-                <w:color w:val="000000"/>
-              </w:rPr>
-              <w:t>modificare</w:t>
-            </w:r>
-            <w:proofErr w:type="gramEnd"/>
+              <w:t>L'utente clicca sulla campagna che intende modificare</w:t>
+            </w:r>
           </w:p>
         </w:tc>
       </w:tr>
@@ -5360,17 +5463,8 @@
                 <w:rFonts w:ascii="Calibri" w:eastAsia="Times New Roman" w:hAnsi="Calibri" w:cs="Times New Roman"/>
                 <w:color w:val="000000"/>
               </w:rPr>
-              <w:t xml:space="preserve">L'utente modifica i campi che vuole </w:t>
-            </w:r>
-            <w:proofErr w:type="gramStart"/>
-            <w:r>
-              <w:rPr>
-                <w:rFonts w:ascii="Calibri" w:eastAsia="Times New Roman" w:hAnsi="Calibri" w:cs="Times New Roman"/>
-                <w:color w:val="000000"/>
-              </w:rPr>
-              <w:t>cambiare</w:t>
-            </w:r>
-            <w:proofErr w:type="gramEnd"/>
+              <w:t>L'utente modifica i campi che vuole cambiare</w:t>
+            </w:r>
           </w:p>
         </w:tc>
       </w:tr>
@@ -5503,25 +5597,14 @@
                 <w:color w:val="000000"/>
               </w:rPr>
             </w:pPr>
-            <w:proofErr w:type="spellStart"/>
-            <w:r>
-              <w:rPr>
-                <w:rFonts w:ascii="Calibri" w:eastAsia="Times New Roman" w:hAnsi="Calibri" w:cs="Times New Roman"/>
-                <w:b/>
-                <w:bCs/>
-                <w:color w:val="000000"/>
-              </w:rPr>
-              <w:t>Postcondizioni</w:t>
-            </w:r>
-            <w:proofErr w:type="spellEnd"/>
-            <w:r>
-              <w:rPr>
-                <w:rFonts w:ascii="Calibri" w:eastAsia="Times New Roman" w:hAnsi="Calibri" w:cs="Times New Roman"/>
-                <w:b/>
-                <w:bCs/>
-                <w:color w:val="000000"/>
-              </w:rPr>
-              <w:t>:</w:t>
+            <w:r>
+              <w:rPr>
+                <w:rFonts w:ascii="Calibri" w:eastAsia="Times New Roman" w:hAnsi="Calibri" w:cs="Times New Roman"/>
+                <w:b/>
+                <w:bCs/>
+                <w:color w:val="000000"/>
+              </w:rPr>
+              <w:t>Postcondizioni:</w:t>
             </w:r>
           </w:p>
         </w:tc>
@@ -5655,25 +5738,14 @@
                 <w:color w:val="000000"/>
               </w:rPr>
             </w:pPr>
-            <w:proofErr w:type="spellStart"/>
-            <w:r>
-              <w:rPr>
-                <w:rFonts w:ascii="Calibri" w:eastAsia="Times New Roman" w:hAnsi="Calibri" w:cs="Times New Roman"/>
-                <w:b/>
-                <w:bCs/>
-                <w:color w:val="000000"/>
-              </w:rPr>
-              <w:t>Issues</w:t>
-            </w:r>
-            <w:proofErr w:type="spellEnd"/>
-            <w:r>
-              <w:rPr>
-                <w:rFonts w:ascii="Calibri" w:eastAsia="Times New Roman" w:hAnsi="Calibri" w:cs="Times New Roman"/>
-                <w:b/>
-                <w:bCs/>
-                <w:color w:val="000000"/>
-              </w:rPr>
-              <w:t>:</w:t>
+            <w:r>
+              <w:rPr>
+                <w:rFonts w:ascii="Calibri" w:eastAsia="Times New Roman" w:hAnsi="Calibri" w:cs="Times New Roman"/>
+                <w:b/>
+                <w:bCs/>
+                <w:color w:val="000000"/>
+              </w:rPr>
+              <w:t>Issues:</w:t>
             </w:r>
           </w:p>
         </w:tc>
@@ -5953,19 +6025,8 @@
                 <w:bCs/>
                 <w:color w:val="000000"/>
               </w:rPr>
-              <w:t xml:space="preserve">Caso d'uso: </w:t>
-            </w:r>
-            <w:proofErr w:type="spellStart"/>
-            <w:r>
-              <w:rPr>
-                <w:rFonts w:ascii="Calibri" w:eastAsia="Times New Roman" w:hAnsi="Calibri" w:cs="Times New Roman"/>
-                <w:b/>
-                <w:bCs/>
-                <w:color w:val="000000"/>
-              </w:rPr>
-              <w:t>VersamentoCampagna</w:t>
-            </w:r>
-            <w:proofErr w:type="spellEnd"/>
+              <w:t>Caso d'uso: VersamentoCampagna</w:t>
+            </w:r>
           </w:p>
         </w:tc>
       </w:tr>
@@ -6176,23 +6237,7 @@
                 <w:rFonts w:ascii="Calibri" w:eastAsia="Times New Roman" w:hAnsi="Calibri" w:cs="Times New Roman"/>
                 <w:color w:val="000000"/>
               </w:rPr>
-              <w:t xml:space="preserve">Un utente devolve una somma </w:t>
-            </w:r>
-            <w:proofErr w:type="gramStart"/>
-            <w:r>
-              <w:rPr>
-                <w:rFonts w:ascii="Calibri" w:eastAsia="Times New Roman" w:hAnsi="Calibri" w:cs="Times New Roman"/>
-                <w:color w:val="000000"/>
-              </w:rPr>
-              <w:t>ad</w:t>
-            </w:r>
-            <w:proofErr w:type="gramEnd"/>
-            <w:r>
-              <w:rPr>
-                <w:rFonts w:ascii="Calibri" w:eastAsia="Times New Roman" w:hAnsi="Calibri" w:cs="Times New Roman"/>
-                <w:color w:val="000000"/>
-              </w:rPr>
-              <w:t xml:space="preserve"> una campagna</w:t>
+              <w:t>Un utente devolve una somma ad una campagna</w:t>
             </w:r>
           </w:p>
         </w:tc>
@@ -6435,17 +6480,8 @@
                 <w:rFonts w:ascii="Calibri" w:eastAsia="Times New Roman" w:hAnsi="Calibri" w:cs="Times New Roman"/>
                 <w:color w:val="000000"/>
               </w:rPr>
-              <w:t xml:space="preserve">L'utente visualizza la pagina delle sue </w:t>
-            </w:r>
-            <w:proofErr w:type="gramStart"/>
-            <w:r>
-              <w:rPr>
-                <w:rFonts w:ascii="Calibri" w:eastAsia="Times New Roman" w:hAnsi="Calibri" w:cs="Times New Roman"/>
-                <w:color w:val="000000"/>
-              </w:rPr>
-              <w:t>campagne</w:t>
-            </w:r>
-            <w:proofErr w:type="gramEnd"/>
+              <w:t>L'utente visualizza la pagina delle sue campagne</w:t>
+            </w:r>
           </w:p>
         </w:tc>
       </w:tr>
@@ -6589,23 +6625,7 @@
                 <w:rFonts w:ascii="Calibri" w:eastAsia="Times New Roman" w:hAnsi="Calibri" w:cs="Times New Roman"/>
                 <w:color w:val="000000"/>
               </w:rPr>
-              <w:t xml:space="preserve">L'utente clicca sulla campagna </w:t>
-            </w:r>
-            <w:proofErr w:type="gramStart"/>
-            <w:r>
-              <w:rPr>
-                <w:rFonts w:ascii="Calibri" w:eastAsia="Times New Roman" w:hAnsi="Calibri" w:cs="Times New Roman"/>
-                <w:color w:val="000000"/>
-              </w:rPr>
-              <w:t>a cui</w:t>
-            </w:r>
-            <w:proofErr w:type="gramEnd"/>
-            <w:r>
-              <w:rPr>
-                <w:rFonts w:ascii="Calibri" w:eastAsia="Times New Roman" w:hAnsi="Calibri" w:cs="Times New Roman"/>
-                <w:color w:val="000000"/>
-              </w:rPr>
-              <w:t xml:space="preserve"> intende versare</w:t>
+              <w:t>L'utente clicca sulla campagna a cui intende versare</w:t>
             </w:r>
           </w:p>
         </w:tc>
@@ -6949,25 +6969,14 @@
                 <w:color w:val="000000"/>
               </w:rPr>
             </w:pPr>
-            <w:proofErr w:type="spellStart"/>
-            <w:r>
-              <w:rPr>
-                <w:rFonts w:ascii="Calibri" w:eastAsia="Times New Roman" w:hAnsi="Calibri" w:cs="Times New Roman"/>
-                <w:b/>
-                <w:bCs/>
-                <w:color w:val="000000"/>
-              </w:rPr>
-              <w:t>Postcondizioni</w:t>
-            </w:r>
-            <w:proofErr w:type="spellEnd"/>
-            <w:r>
-              <w:rPr>
-                <w:rFonts w:ascii="Calibri" w:eastAsia="Times New Roman" w:hAnsi="Calibri" w:cs="Times New Roman"/>
-                <w:b/>
-                <w:bCs/>
-                <w:color w:val="000000"/>
-              </w:rPr>
-              <w:t>:</w:t>
+            <w:r>
+              <w:rPr>
+                <w:rFonts w:ascii="Calibri" w:eastAsia="Times New Roman" w:hAnsi="Calibri" w:cs="Times New Roman"/>
+                <w:b/>
+                <w:bCs/>
+                <w:color w:val="000000"/>
+              </w:rPr>
+              <w:t>Postcondizioni:</w:t>
             </w:r>
           </w:p>
         </w:tc>
@@ -7068,23 +7077,7 @@
                 <w:rFonts w:ascii="Calibri" w:eastAsia="Times New Roman" w:hAnsi="Calibri" w:cs="Times New Roman"/>
                 <w:color w:val="000000"/>
               </w:rPr>
-              <w:t xml:space="preserve">L'utente ha </w:t>
-            </w:r>
-            <w:proofErr w:type="gramStart"/>
-            <w:r>
-              <w:rPr>
-                <w:rFonts w:ascii="Calibri" w:eastAsia="Times New Roman" w:hAnsi="Calibri" w:cs="Times New Roman"/>
-                <w:color w:val="000000"/>
-              </w:rPr>
-              <w:t>effettuato</w:t>
-            </w:r>
-            <w:proofErr w:type="gramEnd"/>
-            <w:r>
-              <w:rPr>
-                <w:rFonts w:ascii="Calibri" w:eastAsia="Times New Roman" w:hAnsi="Calibri" w:cs="Times New Roman"/>
-                <w:color w:val="000000"/>
-              </w:rPr>
-              <w:t xml:space="preserve"> un versamento ad una campagna</w:t>
+              <w:t>L'utente ha effettuato un versamento ad una campagna</w:t>
             </w:r>
           </w:p>
         </w:tc>
@@ -7117,25 +7110,14 @@
                 <w:color w:val="000000"/>
               </w:rPr>
             </w:pPr>
-            <w:proofErr w:type="spellStart"/>
-            <w:r>
-              <w:rPr>
-                <w:rFonts w:ascii="Calibri" w:eastAsia="Times New Roman" w:hAnsi="Calibri" w:cs="Times New Roman"/>
-                <w:b/>
-                <w:bCs/>
-                <w:color w:val="000000"/>
-              </w:rPr>
-              <w:t>Issues</w:t>
-            </w:r>
-            <w:proofErr w:type="spellEnd"/>
-            <w:r>
-              <w:rPr>
-                <w:rFonts w:ascii="Calibri" w:eastAsia="Times New Roman" w:hAnsi="Calibri" w:cs="Times New Roman"/>
-                <w:b/>
-                <w:bCs/>
-                <w:color w:val="000000"/>
-              </w:rPr>
-              <w:t>:</w:t>
+            <w:r>
+              <w:rPr>
+                <w:rFonts w:ascii="Calibri" w:eastAsia="Times New Roman" w:hAnsi="Calibri" w:cs="Times New Roman"/>
+                <w:b/>
+                <w:bCs/>
+                <w:color w:val="000000"/>
+              </w:rPr>
+              <w:t>Issues:</w:t>
             </w:r>
           </w:p>
         </w:tc>
@@ -7356,6 +7338,7 @@
         </w:tc>
       </w:tr>
     </w:tbl>
+    <w:p/>
     <w:p/>
     <w:tbl>
       <w:tblPr>
@@ -7411,19 +7394,8 @@
                 <w:bCs/>
                 <w:color w:val="000000"/>
               </w:rPr>
-              <w:t xml:space="preserve">Caso d'uso: </w:t>
-            </w:r>
-            <w:proofErr w:type="spellStart"/>
-            <w:r>
-              <w:rPr>
-                <w:rFonts w:ascii="Calibri" w:eastAsia="Times New Roman" w:hAnsi="Calibri" w:cs="Times New Roman"/>
-                <w:b/>
-                <w:bCs/>
-                <w:color w:val="000000"/>
-              </w:rPr>
-              <w:t>InserimentoScopi</w:t>
-            </w:r>
-            <w:proofErr w:type="spellEnd"/>
+              <w:t>Caso d'uso: InserimentoScopi</w:t>
+            </w:r>
           </w:p>
         </w:tc>
       </w:tr>
@@ -7634,23 +7606,7 @@
                 <w:rFonts w:ascii="Calibri" w:eastAsia="Times New Roman" w:hAnsi="Calibri" w:cs="Times New Roman"/>
                 <w:color w:val="000000"/>
               </w:rPr>
-              <w:t xml:space="preserve">Un utente inserisce uno o più scopi relativi </w:t>
-            </w:r>
-            <w:proofErr w:type="gramStart"/>
-            <w:r>
-              <w:rPr>
-                <w:rFonts w:ascii="Calibri" w:eastAsia="Times New Roman" w:hAnsi="Calibri" w:cs="Times New Roman"/>
-                <w:color w:val="000000"/>
-              </w:rPr>
-              <w:t>ad</w:t>
-            </w:r>
-            <w:proofErr w:type="gramEnd"/>
-            <w:r>
-              <w:rPr>
-                <w:rFonts w:ascii="Calibri" w:eastAsia="Times New Roman" w:hAnsi="Calibri" w:cs="Times New Roman"/>
-                <w:color w:val="000000"/>
-              </w:rPr>
-              <w:t xml:space="preserve"> un versamento effettuato</w:t>
+              <w:t>Un utente inserisce uno o più scopi relativi ad un versamento effettuato</w:t>
             </w:r>
           </w:p>
         </w:tc>
@@ -7711,21 +7667,12 @@
                 <w:color w:val="000000"/>
               </w:rPr>
             </w:pPr>
-            <w:proofErr w:type="gramStart"/>
-            <w:r>
-              <w:rPr>
-                <w:rFonts w:ascii="Calibri" w:eastAsia="Times New Roman" w:hAnsi="Calibri" w:cs="Times New Roman"/>
-                <w:color w:val="000000"/>
-              </w:rPr>
-              <w:t>verso</w:t>
-            </w:r>
-            <w:proofErr w:type="gramEnd"/>
-            <w:r>
-              <w:rPr>
-                <w:rFonts w:ascii="Calibri" w:eastAsia="Times New Roman" w:hAnsi="Calibri" w:cs="Times New Roman"/>
-                <w:color w:val="000000"/>
-              </w:rPr>
-              <w:t xml:space="preserve"> una sua campagna</w:t>
+            <w:r>
+              <w:rPr>
+                <w:rFonts w:ascii="Calibri" w:eastAsia="Times New Roman" w:hAnsi="Calibri" w:cs="Times New Roman"/>
+                <w:color w:val="000000"/>
+              </w:rPr>
+              <w:t>verso una sua campagna</w:t>
             </w:r>
           </w:p>
         </w:tc>
@@ -7968,23 +7915,7 @@
                 <w:rFonts w:ascii="Calibri" w:eastAsia="Times New Roman" w:hAnsi="Calibri" w:cs="Times New Roman"/>
                 <w:color w:val="000000"/>
               </w:rPr>
-              <w:t xml:space="preserve">L'utente visualizza la pagina dei versamenti relativi </w:t>
-            </w:r>
-            <w:proofErr w:type="gramStart"/>
-            <w:r>
-              <w:rPr>
-                <w:rFonts w:ascii="Calibri" w:eastAsia="Times New Roman" w:hAnsi="Calibri" w:cs="Times New Roman"/>
-                <w:color w:val="000000"/>
-              </w:rPr>
-              <w:t>ad</w:t>
-            </w:r>
-            <w:proofErr w:type="gramEnd"/>
-            <w:r>
-              <w:rPr>
-                <w:rFonts w:ascii="Calibri" w:eastAsia="Times New Roman" w:hAnsi="Calibri" w:cs="Times New Roman"/>
-                <w:color w:val="000000"/>
-              </w:rPr>
-              <w:t xml:space="preserve"> una sua </w:t>
+              <w:t xml:space="preserve">L'utente visualizza la pagina dei versamenti relativi ad una sua </w:t>
             </w:r>
           </w:p>
         </w:tc>
@@ -8069,21 +8000,12 @@
                 <w:color w:val="000000"/>
               </w:rPr>
             </w:pPr>
-            <w:proofErr w:type="gramStart"/>
-            <w:r>
-              <w:rPr>
-                <w:rFonts w:ascii="Calibri" w:eastAsia="Times New Roman" w:hAnsi="Calibri" w:cs="Times New Roman"/>
-                <w:color w:val="000000"/>
-              </w:rPr>
-              <w:t>sua</w:t>
-            </w:r>
-            <w:proofErr w:type="gramEnd"/>
-            <w:r>
-              <w:rPr>
-                <w:rFonts w:ascii="Calibri" w:eastAsia="Times New Roman" w:hAnsi="Calibri" w:cs="Times New Roman"/>
-                <w:color w:val="000000"/>
-              </w:rPr>
-              <w:t xml:space="preserve"> campagna</w:t>
+            <w:r>
+              <w:rPr>
+                <w:rFonts w:ascii="Calibri" w:eastAsia="Times New Roman" w:hAnsi="Calibri" w:cs="Times New Roman"/>
+                <w:color w:val="000000"/>
+              </w:rPr>
+              <w:t>sua campagna</w:t>
             </w:r>
           </w:p>
         </w:tc>
@@ -8333,33 +8255,8 @@
                 <w:rFonts w:ascii="Calibri" w:eastAsia="Times New Roman" w:hAnsi="Calibri" w:cs="Times New Roman"/>
                 <w:color w:val="000000"/>
               </w:rPr>
-              <w:t xml:space="preserve">L'utente compila il </w:t>
-            </w:r>
-            <w:proofErr w:type="spellStart"/>
-            <w:r>
-              <w:rPr>
-                <w:rFonts w:ascii="Calibri" w:eastAsia="Times New Roman" w:hAnsi="Calibri" w:cs="Times New Roman"/>
-                <w:color w:val="000000"/>
-              </w:rPr>
-              <w:t>form</w:t>
-            </w:r>
-            <w:proofErr w:type="spellEnd"/>
-            <w:r>
-              <w:rPr>
-                <w:rFonts w:ascii="Calibri" w:eastAsia="Times New Roman" w:hAnsi="Calibri" w:cs="Times New Roman"/>
-                <w:color w:val="000000"/>
-              </w:rPr>
-              <w:t xml:space="preserve"> riguardante lo </w:t>
-            </w:r>
-            <w:proofErr w:type="gramStart"/>
-            <w:r>
-              <w:rPr>
-                <w:rFonts w:ascii="Calibri" w:eastAsia="Times New Roman" w:hAnsi="Calibri" w:cs="Times New Roman"/>
-                <w:color w:val="000000"/>
-              </w:rPr>
-              <w:t>scopo</w:t>
-            </w:r>
-            <w:proofErr w:type="gramEnd"/>
+              <w:t>L'utente compila il form riguardante lo scopo</w:t>
+            </w:r>
           </w:p>
         </w:tc>
       </w:tr>
@@ -8459,17 +8356,8 @@
                 <w:rFonts w:ascii="Calibri" w:eastAsia="Times New Roman" w:hAnsi="Calibri" w:cs="Times New Roman"/>
                 <w:color w:val="000000"/>
               </w:rPr>
-              <w:t xml:space="preserve">Il sistema controlla che gli importi non superino il </w:t>
-            </w:r>
-            <w:proofErr w:type="gramStart"/>
-            <w:r>
-              <w:rPr>
-                <w:rFonts w:ascii="Calibri" w:eastAsia="Times New Roman" w:hAnsi="Calibri" w:cs="Times New Roman"/>
-                <w:color w:val="000000"/>
-              </w:rPr>
-              <w:t>versamento</w:t>
-            </w:r>
-            <w:proofErr w:type="gramEnd"/>
+              <w:t>Il sistema controlla che gli importi non superino il versamento</w:t>
+            </w:r>
           </w:p>
         </w:tc>
       </w:tr>
@@ -8602,25 +8490,14 @@
                 <w:color w:val="000000"/>
               </w:rPr>
             </w:pPr>
-            <w:proofErr w:type="spellStart"/>
-            <w:r>
-              <w:rPr>
-                <w:rFonts w:ascii="Calibri" w:eastAsia="Times New Roman" w:hAnsi="Calibri" w:cs="Times New Roman"/>
-                <w:b/>
-                <w:bCs/>
-                <w:color w:val="000000"/>
-              </w:rPr>
-              <w:t>Postcondizioni</w:t>
-            </w:r>
-            <w:proofErr w:type="spellEnd"/>
-            <w:r>
-              <w:rPr>
-                <w:rFonts w:ascii="Calibri" w:eastAsia="Times New Roman" w:hAnsi="Calibri" w:cs="Times New Roman"/>
-                <w:b/>
-                <w:bCs/>
-                <w:color w:val="000000"/>
-              </w:rPr>
-              <w:t>:</w:t>
+            <w:r>
+              <w:rPr>
+                <w:rFonts w:ascii="Calibri" w:eastAsia="Times New Roman" w:hAnsi="Calibri" w:cs="Times New Roman"/>
+                <w:b/>
+                <w:bCs/>
+                <w:color w:val="000000"/>
+              </w:rPr>
+              <w:t>Postcondizioni:</w:t>
             </w:r>
           </w:p>
         </w:tc>
@@ -8721,17 +8598,8 @@
                 <w:rFonts w:ascii="Calibri" w:eastAsia="Times New Roman" w:hAnsi="Calibri" w:cs="Times New Roman"/>
                 <w:color w:val="000000"/>
               </w:rPr>
-              <w:t xml:space="preserve">L'utente ha inserito gli scopi di un </w:t>
-            </w:r>
-            <w:proofErr w:type="gramStart"/>
-            <w:r>
-              <w:rPr>
-                <w:rFonts w:ascii="Calibri" w:eastAsia="Times New Roman" w:hAnsi="Calibri" w:cs="Times New Roman"/>
-                <w:color w:val="000000"/>
-              </w:rPr>
-              <w:t>versamento</w:t>
-            </w:r>
-            <w:proofErr w:type="gramEnd"/>
+              <w:t>L'utente ha inserito gli scopi di un versamento</w:t>
+            </w:r>
           </w:p>
         </w:tc>
       </w:tr>
@@ -8763,25 +8631,14 @@
                 <w:color w:val="000000"/>
               </w:rPr>
             </w:pPr>
-            <w:proofErr w:type="spellStart"/>
-            <w:r>
-              <w:rPr>
-                <w:rFonts w:ascii="Calibri" w:eastAsia="Times New Roman" w:hAnsi="Calibri" w:cs="Times New Roman"/>
-                <w:b/>
-                <w:bCs/>
-                <w:color w:val="000000"/>
-              </w:rPr>
-              <w:t>Issues</w:t>
-            </w:r>
-            <w:proofErr w:type="spellEnd"/>
-            <w:r>
-              <w:rPr>
-                <w:rFonts w:ascii="Calibri" w:eastAsia="Times New Roman" w:hAnsi="Calibri" w:cs="Times New Roman"/>
-                <w:b/>
-                <w:bCs/>
-                <w:color w:val="000000"/>
-              </w:rPr>
-              <w:t>:</w:t>
+            <w:r>
+              <w:rPr>
+                <w:rFonts w:ascii="Calibri" w:eastAsia="Times New Roman" w:hAnsi="Calibri" w:cs="Times New Roman"/>
+                <w:b/>
+                <w:bCs/>
+                <w:color w:val="000000"/>
+              </w:rPr>
+              <w:t>Issues:</w:t>
             </w:r>
           </w:p>
         </w:tc>
@@ -9060,19 +8917,8 @@
                 <w:bCs/>
                 <w:color w:val="000000"/>
               </w:rPr>
-              <w:t xml:space="preserve">Caso d'uso: </w:t>
-            </w:r>
-            <w:proofErr w:type="spellStart"/>
-            <w:r>
-              <w:rPr>
-                <w:rFonts w:ascii="Calibri" w:eastAsia="Times New Roman" w:hAnsi="Calibri" w:cs="Times New Roman"/>
-                <w:b/>
-                <w:bCs/>
-                <w:color w:val="000000"/>
-              </w:rPr>
-              <w:t>ModificaProfiloUtente</w:t>
-            </w:r>
-            <w:proofErr w:type="spellEnd"/>
+              <w:t>Caso d'uso: ModificaProfiloUtente</w:t>
+            </w:r>
           </w:p>
         </w:tc>
       </w:tr>
@@ -9526,17 +9372,8 @@
                 <w:rFonts w:ascii="Calibri" w:eastAsia="Times New Roman" w:hAnsi="Calibri" w:cs="Times New Roman"/>
                 <w:color w:val="000000"/>
               </w:rPr>
-              <w:t xml:space="preserve">L'utente visualizza la pagina dei propri </w:t>
-            </w:r>
-            <w:proofErr w:type="gramStart"/>
-            <w:r>
-              <w:rPr>
-                <w:rFonts w:ascii="Calibri" w:eastAsia="Times New Roman" w:hAnsi="Calibri" w:cs="Times New Roman"/>
-                <w:color w:val="000000"/>
-              </w:rPr>
-              <w:t>dati</w:t>
-            </w:r>
-            <w:proofErr w:type="gramEnd"/>
+              <w:t>L'utente visualizza la pagina dei propri dati</w:t>
+            </w:r>
           </w:p>
         </w:tc>
       </w:tr>
@@ -9785,17 +9622,8 @@
                 <w:rFonts w:ascii="Calibri" w:eastAsia="Times New Roman" w:hAnsi="Calibri" w:cs="Times New Roman"/>
                 <w:color w:val="000000"/>
               </w:rPr>
-              <w:t xml:space="preserve">L'utente compila i campi che vuole </w:t>
-            </w:r>
-            <w:proofErr w:type="gramStart"/>
-            <w:r>
-              <w:rPr>
-                <w:rFonts w:ascii="Calibri" w:eastAsia="Times New Roman" w:hAnsi="Calibri" w:cs="Times New Roman"/>
-                <w:color w:val="000000"/>
-              </w:rPr>
-              <w:t>modificare</w:t>
-            </w:r>
-            <w:proofErr w:type="gramEnd"/>
+              <w:t>L'utente compila i campi che vuole modificare</w:t>
+            </w:r>
           </w:p>
         </w:tc>
       </w:tr>
@@ -9928,25 +9756,14 @@
                 <w:color w:val="000000"/>
               </w:rPr>
             </w:pPr>
-            <w:proofErr w:type="spellStart"/>
-            <w:r>
-              <w:rPr>
-                <w:rFonts w:ascii="Calibri" w:eastAsia="Times New Roman" w:hAnsi="Calibri" w:cs="Times New Roman"/>
-                <w:b/>
-                <w:bCs/>
-                <w:color w:val="000000"/>
-              </w:rPr>
-              <w:t>Postcondizioni</w:t>
-            </w:r>
-            <w:proofErr w:type="spellEnd"/>
-            <w:r>
-              <w:rPr>
-                <w:rFonts w:ascii="Calibri" w:eastAsia="Times New Roman" w:hAnsi="Calibri" w:cs="Times New Roman"/>
-                <w:b/>
-                <w:bCs/>
-                <w:color w:val="000000"/>
-              </w:rPr>
-              <w:t>:</w:t>
+            <w:r>
+              <w:rPr>
+                <w:rFonts w:ascii="Calibri" w:eastAsia="Times New Roman" w:hAnsi="Calibri" w:cs="Times New Roman"/>
+                <w:b/>
+                <w:bCs/>
+                <w:color w:val="000000"/>
+              </w:rPr>
+              <w:t>Postcondizioni:</w:t>
             </w:r>
           </w:p>
         </w:tc>
@@ -10047,17 +9864,8 @@
                 <w:rFonts w:ascii="Calibri" w:eastAsia="Times New Roman" w:hAnsi="Calibri" w:cs="Times New Roman"/>
                 <w:color w:val="000000"/>
               </w:rPr>
-              <w:t xml:space="preserve">L'utente ha modificato i dati del proprio </w:t>
-            </w:r>
-            <w:proofErr w:type="gramStart"/>
-            <w:r>
-              <w:rPr>
-                <w:rFonts w:ascii="Calibri" w:eastAsia="Times New Roman" w:hAnsi="Calibri" w:cs="Times New Roman"/>
-                <w:color w:val="000000"/>
-              </w:rPr>
-              <w:t>profilo</w:t>
-            </w:r>
-            <w:proofErr w:type="gramEnd"/>
+              <w:t>L'utente ha modificato i dati del proprio profilo</w:t>
+            </w:r>
           </w:p>
         </w:tc>
       </w:tr>
@@ -10089,25 +9897,14 @@
                 <w:color w:val="000000"/>
               </w:rPr>
             </w:pPr>
-            <w:proofErr w:type="spellStart"/>
-            <w:r>
-              <w:rPr>
-                <w:rFonts w:ascii="Calibri" w:eastAsia="Times New Roman" w:hAnsi="Calibri" w:cs="Times New Roman"/>
-                <w:b/>
-                <w:bCs/>
-                <w:color w:val="000000"/>
-              </w:rPr>
-              <w:t>Issues</w:t>
-            </w:r>
-            <w:proofErr w:type="spellEnd"/>
-            <w:r>
-              <w:rPr>
-                <w:rFonts w:ascii="Calibri" w:eastAsia="Times New Roman" w:hAnsi="Calibri" w:cs="Times New Roman"/>
-                <w:b/>
-                <w:bCs/>
-                <w:color w:val="000000"/>
-              </w:rPr>
-              <w:t>:</w:t>
+            <w:r>
+              <w:rPr>
+                <w:rFonts w:ascii="Calibri" w:eastAsia="Times New Roman" w:hAnsi="Calibri" w:cs="Times New Roman"/>
+                <w:b/>
+                <w:bCs/>
+                <w:color w:val="000000"/>
+              </w:rPr>
+              <w:t>Issues:</w:t>
             </w:r>
           </w:p>
         </w:tc>
@@ -10544,19 +10341,8 @@
                 <w:bCs/>
                 <w:color w:val="000000"/>
               </w:rPr>
-              <w:t xml:space="preserve">Caso d'uso: </w:t>
-            </w:r>
-            <w:proofErr w:type="spellStart"/>
-            <w:r>
-              <w:rPr>
-                <w:rFonts w:ascii="Calibri" w:eastAsia="Times New Roman" w:hAnsi="Calibri" w:cs="Times New Roman"/>
-                <w:b/>
-                <w:bCs/>
-                <w:color w:val="000000"/>
-              </w:rPr>
-              <w:t>CancellazioneUtente</w:t>
-            </w:r>
-            <w:proofErr w:type="spellEnd"/>
+              <w:t>Caso d'uso: CancellazioneUtente</w:t>
+            </w:r>
           </w:p>
         </w:tc>
       </w:tr>
@@ -11010,17 +10796,8 @@
                 <w:rFonts w:ascii="Calibri" w:eastAsia="Times New Roman" w:hAnsi="Calibri" w:cs="Times New Roman"/>
                 <w:color w:val="000000"/>
               </w:rPr>
-              <w:t xml:space="preserve">L'utente visualizza la pagina dei propri </w:t>
-            </w:r>
-            <w:proofErr w:type="gramStart"/>
-            <w:r>
-              <w:rPr>
-                <w:rFonts w:ascii="Calibri" w:eastAsia="Times New Roman" w:hAnsi="Calibri" w:cs="Times New Roman"/>
-                <w:color w:val="000000"/>
-              </w:rPr>
-              <w:t>dati</w:t>
-            </w:r>
-            <w:proofErr w:type="gramEnd"/>
+              <w:t>L'utente visualizza la pagina dei propri dati</w:t>
+            </w:r>
           </w:p>
         </w:tc>
       </w:tr>
@@ -11264,31 +11041,13 @@
                 <w:color w:val="000000"/>
               </w:rPr>
             </w:pPr>
-            <w:proofErr w:type="gramStart"/>
-            <w:r>
-              <w:rPr>
-                <w:rFonts w:ascii="Calibri" w:eastAsia="Times New Roman" w:hAnsi="Calibri" w:cs="Times New Roman"/>
-                <w:color w:val="000000"/>
-              </w:rPr>
-              <w:t>Viene</w:t>
-            </w:r>
-            <w:proofErr w:type="gramEnd"/>
-            <w:r>
-              <w:rPr>
-                <w:rFonts w:ascii="Calibri" w:eastAsia="Times New Roman" w:hAnsi="Calibri" w:cs="Times New Roman"/>
-                <w:color w:val="000000"/>
-              </w:rPr>
-              <w:t xml:space="preserve"> chiesto all'utente se è sicuro tramite un </w:t>
-            </w:r>
-            <w:proofErr w:type="spellStart"/>
-            <w:r>
-              <w:rPr>
-                <w:rFonts w:ascii="Calibri" w:eastAsia="Times New Roman" w:hAnsi="Calibri" w:cs="Times New Roman"/>
-                <w:color w:val="000000"/>
-              </w:rPr>
-              <w:t>alert</w:t>
-            </w:r>
-            <w:proofErr w:type="spellEnd"/>
+            <w:r>
+              <w:rPr>
+                <w:rFonts w:ascii="Calibri" w:eastAsia="Times New Roman" w:hAnsi="Calibri" w:cs="Times New Roman"/>
+                <w:color w:val="000000"/>
+              </w:rPr>
+              <w:t>Viene chiesto all'utente se è sicuro tramite un alert</w:t>
+            </w:r>
           </w:p>
         </w:tc>
       </w:tr>
@@ -11457,37 +11216,12 @@
                 <w:color w:val="000000"/>
               </w:rPr>
             </w:pPr>
-            <w:proofErr w:type="gramStart"/>
-            <w:r>
-              <w:rPr>
-                <w:rFonts w:ascii="Calibri" w:eastAsia="Times New Roman" w:hAnsi="Calibri" w:cs="Times New Roman"/>
-                <w:color w:val="000000"/>
-              </w:rPr>
-              <w:t>Viene</w:t>
-            </w:r>
-            <w:proofErr w:type="gramEnd"/>
-            <w:r>
-              <w:rPr>
-                <w:rFonts w:ascii="Calibri" w:eastAsia="Times New Roman" w:hAnsi="Calibri" w:cs="Times New Roman"/>
-                <w:color w:val="000000"/>
-              </w:rPr>
-              <w:t xml:space="preserve"> cancellato l'account e l'utente viene </w:t>
-            </w:r>
-            <w:proofErr w:type="spellStart"/>
-            <w:r>
-              <w:rPr>
-                <w:rFonts w:ascii="Calibri" w:eastAsia="Times New Roman" w:hAnsi="Calibri" w:cs="Times New Roman"/>
-                <w:color w:val="000000"/>
-              </w:rPr>
-              <w:t>rediretto</w:t>
-            </w:r>
-            <w:proofErr w:type="spellEnd"/>
-            <w:r>
-              <w:rPr>
-                <w:rFonts w:ascii="Calibri" w:eastAsia="Times New Roman" w:hAnsi="Calibri" w:cs="Times New Roman"/>
-                <w:color w:val="000000"/>
-              </w:rPr>
-              <w:t xml:space="preserve"> alla home</w:t>
+            <w:r>
+              <w:rPr>
+                <w:rFonts w:ascii="Calibri" w:eastAsia="Times New Roman" w:hAnsi="Calibri" w:cs="Times New Roman"/>
+                <w:color w:val="000000"/>
+              </w:rPr>
+              <w:t>Viene cancellato l'account e l'utente viene rediretto alla home</w:t>
             </w:r>
           </w:p>
         </w:tc>
@@ -11658,23 +11392,7 @@
                 <w:rFonts w:ascii="Calibri" w:eastAsia="Times New Roman" w:hAnsi="Calibri" w:cs="Times New Roman"/>
                 <w:color w:val="000000"/>
               </w:rPr>
-              <w:t xml:space="preserve">L'utente non </w:t>
-            </w:r>
-            <w:proofErr w:type="gramStart"/>
-            <w:r>
-              <w:rPr>
-                <w:rFonts w:ascii="Calibri" w:eastAsia="Times New Roman" w:hAnsi="Calibri" w:cs="Times New Roman"/>
-                <w:color w:val="000000"/>
-              </w:rPr>
-              <w:t>viene</w:t>
-            </w:r>
-            <w:proofErr w:type="gramEnd"/>
-            <w:r>
-              <w:rPr>
-                <w:rFonts w:ascii="Calibri" w:eastAsia="Times New Roman" w:hAnsi="Calibri" w:cs="Times New Roman"/>
-                <w:color w:val="000000"/>
-              </w:rPr>
-              <w:t xml:space="preserve"> cancellato e rimane sulla pagine dei propri dati</w:t>
+              <w:t>L'utente non viene cancellato e rimane sulla pagine dei propri dati</w:t>
             </w:r>
           </w:p>
         </w:tc>
@@ -11707,25 +11425,14 @@
                 <w:color w:val="000000"/>
               </w:rPr>
             </w:pPr>
-            <w:proofErr w:type="spellStart"/>
-            <w:r>
-              <w:rPr>
-                <w:rFonts w:ascii="Calibri" w:eastAsia="Times New Roman" w:hAnsi="Calibri" w:cs="Times New Roman"/>
-                <w:b/>
-                <w:bCs/>
-                <w:color w:val="000000"/>
-              </w:rPr>
-              <w:t>Postcondizioni</w:t>
-            </w:r>
-            <w:proofErr w:type="spellEnd"/>
-            <w:r>
-              <w:rPr>
-                <w:rFonts w:ascii="Calibri" w:eastAsia="Times New Roman" w:hAnsi="Calibri" w:cs="Times New Roman"/>
-                <w:b/>
-                <w:bCs/>
-                <w:color w:val="000000"/>
-              </w:rPr>
-              <w:t>:</w:t>
+            <w:r>
+              <w:rPr>
+                <w:rFonts w:ascii="Calibri" w:eastAsia="Times New Roman" w:hAnsi="Calibri" w:cs="Times New Roman"/>
+                <w:b/>
+                <w:bCs/>
+                <w:color w:val="000000"/>
+              </w:rPr>
+              <w:t>Postcondizioni:</w:t>
             </w:r>
           </w:p>
         </w:tc>
@@ -11859,25 +11566,14 @@
                 <w:color w:val="000000"/>
               </w:rPr>
             </w:pPr>
-            <w:proofErr w:type="spellStart"/>
-            <w:r>
-              <w:rPr>
-                <w:rFonts w:ascii="Calibri" w:eastAsia="Times New Roman" w:hAnsi="Calibri" w:cs="Times New Roman"/>
-                <w:b/>
-                <w:bCs/>
-                <w:color w:val="000000"/>
-              </w:rPr>
-              <w:t>Issues</w:t>
-            </w:r>
-            <w:proofErr w:type="spellEnd"/>
-            <w:r>
-              <w:rPr>
-                <w:rFonts w:ascii="Calibri" w:eastAsia="Times New Roman" w:hAnsi="Calibri" w:cs="Times New Roman"/>
-                <w:b/>
-                <w:bCs/>
-                <w:color w:val="000000"/>
-              </w:rPr>
-              <w:t>:</w:t>
+            <w:r>
+              <w:rPr>
+                <w:rFonts w:ascii="Calibri" w:eastAsia="Times New Roman" w:hAnsi="Calibri" w:cs="Times New Roman"/>
+                <w:b/>
+                <w:bCs/>
+                <w:color w:val="000000"/>
+              </w:rPr>
+              <w:t>Issues:</w:t>
             </w:r>
           </w:p>
         </w:tc>
@@ -12149,11 +11845,9 @@
           <w:numId w:val="1"/>
         </w:numPr>
       </w:pPr>
-      <w:proofErr w:type="spellStart"/>
       <w:r>
         <w:t>InserimentoCampagna</w:t>
       </w:r>
-      <w:proofErr w:type="spellEnd"/>
     </w:p>
     <w:p>
       <w:pPr>
@@ -12163,11 +11857,9 @@
           <w:numId w:val="1"/>
         </w:numPr>
       </w:pPr>
-      <w:proofErr w:type="spellStart"/>
       <w:r>
         <w:t>InserimentoScopi</w:t>
       </w:r>
-      <w:proofErr w:type="spellEnd"/>
     </w:p>
     <w:p>
       <w:pPr>
@@ -12177,11 +11869,9 @@
           <w:numId w:val="1"/>
         </w:numPr>
       </w:pPr>
-      <w:proofErr w:type="spellStart"/>
       <w:r>
         <w:t>VersamentoCampagna</w:t>
       </w:r>
-      <w:proofErr w:type="spellEnd"/>
     </w:p>
     <w:p/>
     <w:p>
@@ -12200,11 +11890,9 @@
           <w:numId w:val="2"/>
         </w:numPr>
       </w:pPr>
-      <w:proofErr w:type="spellStart"/>
       <w:r>
         <w:t>ModificaCampagna</w:t>
       </w:r>
-      <w:proofErr w:type="spellEnd"/>
     </w:p>
     <w:p>
       <w:pPr>
@@ -12214,11 +11902,9 @@
           <w:numId w:val="2"/>
         </w:numPr>
       </w:pPr>
-      <w:proofErr w:type="spellStart"/>
       <w:r>
         <w:t>ModificaProfiloUtente</w:t>
       </w:r>
-      <w:proofErr w:type="spellEnd"/>
     </w:p>
     <w:p>
       <w:pPr>
@@ -12228,11 +11914,9 @@
           <w:numId w:val="2"/>
         </w:numPr>
       </w:pPr>
-      <w:proofErr w:type="spellStart"/>
       <w:r>
         <w:t>CancellazioneUtente</w:t>
       </w:r>
-      <w:proofErr w:type="spellEnd"/>
     </w:p>
     <w:p/>
     <w:p>
@@ -12242,8 +11926,6 @@
       <w:r>
         <w:t>Diagramma dei casi d’uso</w:t>
       </w:r>
-      <w:bookmarkStart w:id="0" w:name="_GoBack"/>
-      <w:bookmarkEnd w:id="0"/>
     </w:p>
     <w:p>
       <w:r>
@@ -12368,6 +12050,345 @@
 <file path=word/numbering.xml><?xml version="1.0" encoding="utf-8"?>
 <w:numbering xmlns:wpc="http://schemas.microsoft.com/office/word/2010/wordprocessingCanvas" xmlns:mo="http://schemas.microsoft.com/office/mac/office/2008/main" xmlns:mc="http://schemas.openxmlformats.org/markup-compatibility/2006" xmlns:mv="urn:schemas-microsoft-com:mac:vml" xmlns:o="urn:schemas-microsoft-com:office:office" xmlns:r="http://schemas.openxmlformats.org/officeDocument/2006/relationships" xmlns:m="http://schemas.openxmlformats.org/officeDocument/2006/math" xmlns:v="urn:schemas-microsoft-com:vml" xmlns:wp14="http://schemas.microsoft.com/office/word/2010/wordprocessingDrawing" xmlns:wp="http://schemas.openxmlformats.org/drawingml/2006/wordprocessingDrawing" xmlns:w10="urn:schemas-microsoft-com:office:word" xmlns:w="http://schemas.openxmlformats.org/wordprocessingml/2006/main" xmlns:w14="http://schemas.microsoft.com/office/word/2010/wordml" xmlns:wpg="http://schemas.microsoft.com/office/word/2010/wordprocessingGroup" xmlns:wpi="http://schemas.microsoft.com/office/word/2010/wordprocessingInk" xmlns:wne="http://schemas.microsoft.com/office/word/2006/wordml" xmlns:wps="http://schemas.microsoft.com/office/word/2010/wordprocessingShape" mc:Ignorable="w14 wp14">
   <w:abstractNum w:abstractNumId="0">
+    <w:nsid w:val="182918BD"/>
+    <w:multiLevelType w:val="hybridMultilevel"/>
+    <w:tmpl w:val="9D880318"/>
+    <w:lvl w:ilvl="0" w:tplc="04100001">
+      <w:start w:val="1"/>
+      <w:numFmt w:val="bullet"/>
+      <w:lvlText w:val=""/>
+      <w:lvlJc w:val="left"/>
+      <w:pPr>
+        <w:ind w:left="720" w:hanging="360"/>
+      </w:pPr>
+      <w:rPr>
+        <w:rFonts w:ascii="Symbol" w:hAnsi="Symbol" w:hint="default"/>
+      </w:rPr>
+    </w:lvl>
+    <w:lvl w:ilvl="1" w:tplc="04100003" w:tentative="1">
+      <w:start w:val="1"/>
+      <w:numFmt w:val="bullet"/>
+      <w:lvlText w:val="o"/>
+      <w:lvlJc w:val="left"/>
+      <w:pPr>
+        <w:ind w:left="1440" w:hanging="360"/>
+      </w:pPr>
+      <w:rPr>
+        <w:rFonts w:ascii="Courier New" w:hAnsi="Courier New" w:hint="default"/>
+      </w:rPr>
+    </w:lvl>
+    <w:lvl w:ilvl="2" w:tplc="04100005" w:tentative="1">
+      <w:start w:val="1"/>
+      <w:numFmt w:val="bullet"/>
+      <w:lvlText w:val=""/>
+      <w:lvlJc w:val="left"/>
+      <w:pPr>
+        <w:ind w:left="2160" w:hanging="360"/>
+      </w:pPr>
+      <w:rPr>
+        <w:rFonts w:ascii="Wingdings" w:hAnsi="Wingdings" w:hint="default"/>
+      </w:rPr>
+    </w:lvl>
+    <w:lvl w:ilvl="3" w:tplc="04100001" w:tentative="1">
+      <w:start w:val="1"/>
+      <w:numFmt w:val="bullet"/>
+      <w:lvlText w:val=""/>
+      <w:lvlJc w:val="left"/>
+      <w:pPr>
+        <w:ind w:left="2880" w:hanging="360"/>
+      </w:pPr>
+      <w:rPr>
+        <w:rFonts w:ascii="Symbol" w:hAnsi="Symbol" w:hint="default"/>
+      </w:rPr>
+    </w:lvl>
+    <w:lvl w:ilvl="4" w:tplc="04100003" w:tentative="1">
+      <w:start w:val="1"/>
+      <w:numFmt w:val="bullet"/>
+      <w:lvlText w:val="o"/>
+      <w:lvlJc w:val="left"/>
+      <w:pPr>
+        <w:ind w:left="3600" w:hanging="360"/>
+      </w:pPr>
+      <w:rPr>
+        <w:rFonts w:ascii="Courier New" w:hAnsi="Courier New" w:hint="default"/>
+      </w:rPr>
+    </w:lvl>
+    <w:lvl w:ilvl="5" w:tplc="04100005" w:tentative="1">
+      <w:start w:val="1"/>
+      <w:numFmt w:val="bullet"/>
+      <w:lvlText w:val=""/>
+      <w:lvlJc w:val="left"/>
+      <w:pPr>
+        <w:ind w:left="4320" w:hanging="360"/>
+      </w:pPr>
+      <w:rPr>
+        <w:rFonts w:ascii="Wingdings" w:hAnsi="Wingdings" w:hint="default"/>
+      </w:rPr>
+    </w:lvl>
+    <w:lvl w:ilvl="6" w:tplc="04100001" w:tentative="1">
+      <w:start w:val="1"/>
+      <w:numFmt w:val="bullet"/>
+      <w:lvlText w:val=""/>
+      <w:lvlJc w:val="left"/>
+      <w:pPr>
+        <w:ind w:left="5040" w:hanging="360"/>
+      </w:pPr>
+      <w:rPr>
+        <w:rFonts w:ascii="Symbol" w:hAnsi="Symbol" w:hint="default"/>
+      </w:rPr>
+    </w:lvl>
+    <w:lvl w:ilvl="7" w:tplc="04100003" w:tentative="1">
+      <w:start w:val="1"/>
+      <w:numFmt w:val="bullet"/>
+      <w:lvlText w:val="o"/>
+      <w:lvlJc w:val="left"/>
+      <w:pPr>
+        <w:ind w:left="5760" w:hanging="360"/>
+      </w:pPr>
+      <w:rPr>
+        <w:rFonts w:ascii="Courier New" w:hAnsi="Courier New" w:hint="default"/>
+      </w:rPr>
+    </w:lvl>
+    <w:lvl w:ilvl="8" w:tplc="04100005" w:tentative="1">
+      <w:start w:val="1"/>
+      <w:numFmt w:val="bullet"/>
+      <w:lvlText w:val=""/>
+      <w:lvlJc w:val="left"/>
+      <w:pPr>
+        <w:ind w:left="6480" w:hanging="360"/>
+      </w:pPr>
+      <w:rPr>
+        <w:rFonts w:ascii="Wingdings" w:hAnsi="Wingdings" w:hint="default"/>
+      </w:rPr>
+    </w:lvl>
+  </w:abstractNum>
+  <w:abstractNum w:abstractNumId="1">
+    <w:nsid w:val="47BB2791"/>
+    <w:multiLevelType w:val="hybridMultilevel"/>
+    <w:tmpl w:val="4A7842C8"/>
+    <w:lvl w:ilvl="0" w:tplc="04100001">
+      <w:start w:val="1"/>
+      <w:numFmt w:val="bullet"/>
+      <w:lvlText w:val=""/>
+      <w:lvlJc w:val="left"/>
+      <w:pPr>
+        <w:ind w:left="720" w:hanging="360"/>
+      </w:pPr>
+      <w:rPr>
+        <w:rFonts w:ascii="Symbol" w:hAnsi="Symbol" w:hint="default"/>
+      </w:rPr>
+    </w:lvl>
+    <w:lvl w:ilvl="1" w:tplc="04100003" w:tentative="1">
+      <w:start w:val="1"/>
+      <w:numFmt w:val="bullet"/>
+      <w:lvlText w:val="o"/>
+      <w:lvlJc w:val="left"/>
+      <w:pPr>
+        <w:ind w:left="1440" w:hanging="360"/>
+      </w:pPr>
+      <w:rPr>
+        <w:rFonts w:ascii="Courier New" w:hAnsi="Courier New" w:hint="default"/>
+      </w:rPr>
+    </w:lvl>
+    <w:lvl w:ilvl="2" w:tplc="04100005" w:tentative="1">
+      <w:start w:val="1"/>
+      <w:numFmt w:val="bullet"/>
+      <w:lvlText w:val=""/>
+      <w:lvlJc w:val="left"/>
+      <w:pPr>
+        <w:ind w:left="2160" w:hanging="360"/>
+      </w:pPr>
+      <w:rPr>
+        <w:rFonts w:ascii="Wingdings" w:hAnsi="Wingdings" w:hint="default"/>
+      </w:rPr>
+    </w:lvl>
+    <w:lvl w:ilvl="3" w:tplc="04100001" w:tentative="1">
+      <w:start w:val="1"/>
+      <w:numFmt w:val="bullet"/>
+      <w:lvlText w:val=""/>
+      <w:lvlJc w:val="left"/>
+      <w:pPr>
+        <w:ind w:left="2880" w:hanging="360"/>
+      </w:pPr>
+      <w:rPr>
+        <w:rFonts w:ascii="Symbol" w:hAnsi="Symbol" w:hint="default"/>
+      </w:rPr>
+    </w:lvl>
+    <w:lvl w:ilvl="4" w:tplc="04100003" w:tentative="1">
+      <w:start w:val="1"/>
+      <w:numFmt w:val="bullet"/>
+      <w:lvlText w:val="o"/>
+      <w:lvlJc w:val="left"/>
+      <w:pPr>
+        <w:ind w:left="3600" w:hanging="360"/>
+      </w:pPr>
+      <w:rPr>
+        <w:rFonts w:ascii="Courier New" w:hAnsi="Courier New" w:hint="default"/>
+      </w:rPr>
+    </w:lvl>
+    <w:lvl w:ilvl="5" w:tplc="04100005" w:tentative="1">
+      <w:start w:val="1"/>
+      <w:numFmt w:val="bullet"/>
+      <w:lvlText w:val=""/>
+      <w:lvlJc w:val="left"/>
+      <w:pPr>
+        <w:ind w:left="4320" w:hanging="360"/>
+      </w:pPr>
+      <w:rPr>
+        <w:rFonts w:ascii="Wingdings" w:hAnsi="Wingdings" w:hint="default"/>
+      </w:rPr>
+    </w:lvl>
+    <w:lvl w:ilvl="6" w:tplc="04100001" w:tentative="1">
+      <w:start w:val="1"/>
+      <w:numFmt w:val="bullet"/>
+      <w:lvlText w:val=""/>
+      <w:lvlJc w:val="left"/>
+      <w:pPr>
+        <w:ind w:left="5040" w:hanging="360"/>
+      </w:pPr>
+      <w:rPr>
+        <w:rFonts w:ascii="Symbol" w:hAnsi="Symbol" w:hint="default"/>
+      </w:rPr>
+    </w:lvl>
+    <w:lvl w:ilvl="7" w:tplc="04100003" w:tentative="1">
+      <w:start w:val="1"/>
+      <w:numFmt w:val="bullet"/>
+      <w:lvlText w:val="o"/>
+      <w:lvlJc w:val="left"/>
+      <w:pPr>
+        <w:ind w:left="5760" w:hanging="360"/>
+      </w:pPr>
+      <w:rPr>
+        <w:rFonts w:ascii="Courier New" w:hAnsi="Courier New" w:hint="default"/>
+      </w:rPr>
+    </w:lvl>
+    <w:lvl w:ilvl="8" w:tplc="04100005" w:tentative="1">
+      <w:start w:val="1"/>
+      <w:numFmt w:val="bullet"/>
+      <w:lvlText w:val=""/>
+      <w:lvlJc w:val="left"/>
+      <w:pPr>
+        <w:ind w:left="6480" w:hanging="360"/>
+      </w:pPr>
+      <w:rPr>
+        <w:rFonts w:ascii="Wingdings" w:hAnsi="Wingdings" w:hint="default"/>
+      </w:rPr>
+    </w:lvl>
+  </w:abstractNum>
+  <w:abstractNum w:abstractNumId="2">
+    <w:nsid w:val="4A5557D9"/>
+    <w:multiLevelType w:val="hybridMultilevel"/>
+    <w:tmpl w:val="D570B14C"/>
+    <w:lvl w:ilvl="0" w:tplc="04100001">
+      <w:start w:val="1"/>
+      <w:numFmt w:val="bullet"/>
+      <w:lvlText w:val=""/>
+      <w:lvlJc w:val="left"/>
+      <w:pPr>
+        <w:ind w:left="720" w:hanging="360"/>
+      </w:pPr>
+      <w:rPr>
+        <w:rFonts w:ascii="Symbol" w:hAnsi="Symbol" w:hint="default"/>
+      </w:rPr>
+    </w:lvl>
+    <w:lvl w:ilvl="1" w:tplc="04100003" w:tentative="1">
+      <w:start w:val="1"/>
+      <w:numFmt w:val="bullet"/>
+      <w:lvlText w:val="o"/>
+      <w:lvlJc w:val="left"/>
+      <w:pPr>
+        <w:ind w:left="1440" w:hanging="360"/>
+      </w:pPr>
+      <w:rPr>
+        <w:rFonts w:ascii="Courier New" w:hAnsi="Courier New" w:hint="default"/>
+      </w:rPr>
+    </w:lvl>
+    <w:lvl w:ilvl="2" w:tplc="04100005" w:tentative="1">
+      <w:start w:val="1"/>
+      <w:numFmt w:val="bullet"/>
+      <w:lvlText w:val=""/>
+      <w:lvlJc w:val="left"/>
+      <w:pPr>
+        <w:ind w:left="2160" w:hanging="360"/>
+      </w:pPr>
+      <w:rPr>
+        <w:rFonts w:ascii="Wingdings" w:hAnsi="Wingdings" w:hint="default"/>
+      </w:rPr>
+    </w:lvl>
+    <w:lvl w:ilvl="3" w:tplc="04100001" w:tentative="1">
+      <w:start w:val="1"/>
+      <w:numFmt w:val="bullet"/>
+      <w:lvlText w:val=""/>
+      <w:lvlJc w:val="left"/>
+      <w:pPr>
+        <w:ind w:left="2880" w:hanging="360"/>
+      </w:pPr>
+      <w:rPr>
+        <w:rFonts w:ascii="Symbol" w:hAnsi="Symbol" w:hint="default"/>
+      </w:rPr>
+    </w:lvl>
+    <w:lvl w:ilvl="4" w:tplc="04100003" w:tentative="1">
+      <w:start w:val="1"/>
+      <w:numFmt w:val="bullet"/>
+      <w:lvlText w:val="o"/>
+      <w:lvlJc w:val="left"/>
+      <w:pPr>
+        <w:ind w:left="3600" w:hanging="360"/>
+      </w:pPr>
+      <w:rPr>
+        <w:rFonts w:ascii="Courier New" w:hAnsi="Courier New" w:hint="default"/>
+      </w:rPr>
+    </w:lvl>
+    <w:lvl w:ilvl="5" w:tplc="04100005" w:tentative="1">
+      <w:start w:val="1"/>
+      <w:numFmt w:val="bullet"/>
+      <w:lvlText w:val=""/>
+      <w:lvlJc w:val="left"/>
+      <w:pPr>
+        <w:ind w:left="4320" w:hanging="360"/>
+      </w:pPr>
+      <w:rPr>
+        <w:rFonts w:ascii="Wingdings" w:hAnsi="Wingdings" w:hint="default"/>
+      </w:rPr>
+    </w:lvl>
+    <w:lvl w:ilvl="6" w:tplc="04100001" w:tentative="1">
+      <w:start w:val="1"/>
+      <w:numFmt w:val="bullet"/>
+      <w:lvlText w:val=""/>
+      <w:lvlJc w:val="left"/>
+      <w:pPr>
+        <w:ind w:left="5040" w:hanging="360"/>
+      </w:pPr>
+      <w:rPr>
+        <w:rFonts w:ascii="Symbol" w:hAnsi="Symbol" w:hint="default"/>
+      </w:rPr>
+    </w:lvl>
+    <w:lvl w:ilvl="7" w:tplc="04100003" w:tentative="1">
+      <w:start w:val="1"/>
+      <w:numFmt w:val="bullet"/>
+      <w:lvlText w:val="o"/>
+      <w:lvlJc w:val="left"/>
+      <w:pPr>
+        <w:ind w:left="5760" w:hanging="360"/>
+      </w:pPr>
+      <w:rPr>
+        <w:rFonts w:ascii="Courier New" w:hAnsi="Courier New" w:hint="default"/>
+      </w:rPr>
+    </w:lvl>
+    <w:lvl w:ilvl="8" w:tplc="04100005" w:tentative="1">
+      <w:start w:val="1"/>
+      <w:numFmt w:val="bullet"/>
+      <w:lvlText w:val=""/>
+      <w:lvlJc w:val="left"/>
+      <w:pPr>
+        <w:ind w:left="6480" w:hanging="360"/>
+      </w:pPr>
+      <w:rPr>
+        <w:rFonts w:ascii="Wingdings" w:hAnsi="Wingdings" w:hint="default"/>
+      </w:rPr>
+    </w:lvl>
+  </w:abstractNum>
+  <w:abstractNum w:abstractNumId="3">
     <w:nsid w:val="54E23255"/>
     <w:multiLevelType w:val="hybridMultilevel"/>
     <w:tmpl w:val="384E637A"/>
@@ -12480,7 +12501,7 @@
       </w:rPr>
     </w:lvl>
   </w:abstractNum>
-  <w:abstractNum w:abstractNumId="1">
+  <w:abstractNum w:abstractNumId="4">
     <w:nsid w:val="74D42E87"/>
     <w:multiLevelType w:val="hybridMultilevel"/>
     <w:tmpl w:val="7F5EB9E2"/>
@@ -12594,10 +12615,19 @@
     </w:lvl>
   </w:abstractNum>
   <w:num w:numId="1">
+    <w:abstractNumId w:val="4"/>
+  </w:num>
+  <w:num w:numId="2">
+    <w:abstractNumId w:val="3"/>
+  </w:num>
+  <w:num w:numId="3">
     <w:abstractNumId w:val="1"/>
   </w:num>
-  <w:num w:numId="2">
+  <w:num w:numId="4">
     <w:abstractNumId w:val="0"/>
+  </w:num>
+  <w:num w:numId="5">
+    <w:abstractNumId w:val="2"/>
   </w:num>
 </w:numbering>
 </file>

</xml_diff>